<commit_message>
rephrase kettles & heaters
</commit_message>
<xml_diff>
--- a/images/electronics/kettles&heaters/heaters.docx
+++ b/images/electronics/kettles&heaters/heaters.docx
@@ -1,6 +1,6 @@
 
 <file path=word/document.xml><?xml version="1.0" encoding="utf-8"?>
-<w:document xmlns:ve="http://schemas.openxmlformats.org/markup-compatibility/2006" xmlns:o="urn:schemas-microsoft-com:office:office" xmlns:r="http://schemas.openxmlformats.org/officeDocument/2006/relationships" xmlns:m="http://schemas.openxmlformats.org/officeDocument/2006/math" xmlns:v="urn:schemas-microsoft-com:vml" xmlns:wp="http://schemas.openxmlformats.org/drawingml/2006/wordprocessingDrawing" xmlns:w10="urn:schemas-microsoft-com:office:word" xmlns:w="http://schemas.openxmlformats.org/wordprocessingml/2006/main" xmlns:wne="http://schemas.microsoft.com/office/word/2006/wordml">
+<w:document xmlns:wpc="http://schemas.microsoft.com/office/word/2010/wordprocessingCanvas" xmlns:cx="http://schemas.microsoft.com/office/drawing/2014/chartex" xmlns:mc="http://schemas.openxmlformats.org/markup-compatibility/2006" xmlns:o="urn:schemas-microsoft-com:office:office" xmlns:r="http://schemas.openxmlformats.org/officeDocument/2006/relationships" xmlns:m="http://schemas.openxmlformats.org/officeDocument/2006/math" xmlns:v="urn:schemas-microsoft-com:vml" xmlns:wp14="http://schemas.microsoft.com/office/word/2010/wordprocessingDrawing" xmlns:wp="http://schemas.openxmlformats.org/drawingml/2006/wordprocessingDrawing" xmlns:w10="urn:schemas-microsoft-com:office:word" xmlns:w="http://schemas.openxmlformats.org/wordprocessingml/2006/main" xmlns:w14="http://schemas.microsoft.com/office/word/2010/wordml" xmlns:w15="http://schemas.microsoft.com/office/word/2012/wordml" xmlns:w16se="http://schemas.microsoft.com/office/word/2015/wordml/symex" xmlns:wpg="http://schemas.microsoft.com/office/word/2010/wordprocessingGroup" xmlns:wpi="http://schemas.microsoft.com/office/word/2010/wordprocessingInk" xmlns:wne="http://schemas.microsoft.com/office/word/2006/wordml" xmlns:wps="http://schemas.microsoft.com/office/word/2010/wordprocessingShape" mc:Ignorable="w14 w15 w16se wp14">
   <w:body>
     <w:tbl>
       <w:tblPr>
@@ -15,7 +15,7 @@
           <w:insideH w:val="single" w:sz="12" w:space="0" w:color="auto"/>
           <w:insideV w:val="single" w:sz="12" w:space="0" w:color="auto"/>
         </w:tblBorders>
-        <w:tblLook w:val="04A0"/>
+        <w:tblLook w:val="04A0" w:firstRow="1" w:lastRow="0" w:firstColumn="1" w:lastColumn="0" w:noHBand="0" w:noVBand="1"/>
       </w:tblPr>
       <w:tblGrid>
         <w:gridCol w:w="675"/>
@@ -60,23 +60,13 @@
                 <w:szCs w:val="28"/>
               </w:rPr>
             </w:pPr>
-            <w:proofErr w:type="spellStart"/>
-            <w:r>
-              <w:rPr>
-                <w:rFonts w:ascii="Leelawadee" w:hAnsi="Leelawadee" w:cs="Leelawadee"/>
-                <w:sz w:val="28"/>
-                <w:szCs w:val="28"/>
-              </w:rPr>
-              <w:t>Olymic</w:t>
-            </w:r>
-            <w:proofErr w:type="spellEnd"/>
-            <w:r>
-              <w:rPr>
-                <w:rFonts w:ascii="Leelawadee" w:hAnsi="Leelawadee" w:cs="Leelawadee"/>
-                <w:sz w:val="28"/>
-                <w:szCs w:val="28"/>
-              </w:rPr>
-              <w:t xml:space="preserve"> Electric Water Heater/Hero / 50 Lt/Mechanical with knob Enamel - Hero Core</w:t>
+            <w:r>
+              <w:rPr>
+                <w:rFonts w:ascii="Leelawadee" w:hAnsi="Leelawadee" w:cs="Leelawadee"/>
+                <w:sz w:val="28"/>
+                <w:szCs w:val="28"/>
+              </w:rPr>
+              <w:t>Olympic Electric Water Heater, Hero Model, 50 Lt, Mechanical with Knob, Enamel Finish - Hero Core</w:t>
             </w:r>
           </w:p>
         </w:tc>
@@ -164,23 +154,21 @@
                 <w:szCs w:val="28"/>
               </w:rPr>
             </w:pPr>
-            <w:proofErr w:type="spellStart"/>
-            <w:r>
-              <w:rPr>
-                <w:rFonts w:ascii="Leelawadee" w:hAnsi="Leelawadee" w:cs="Leelawadee"/>
-                <w:sz w:val="28"/>
-                <w:szCs w:val="28"/>
-              </w:rPr>
-              <w:t>Colour</w:t>
-            </w:r>
-            <w:proofErr w:type="spellEnd"/>
-            <w:r>
-              <w:rPr>
-                <w:rFonts w:ascii="Leelawadee" w:hAnsi="Leelawadee" w:cs="Leelawadee"/>
-                <w:sz w:val="28"/>
-                <w:szCs w:val="28"/>
-              </w:rPr>
-              <w:t>: Silver</w:t>
+            <w:r>
+              <w:rPr>
+                <w:rFonts w:ascii="Leelawadee" w:hAnsi="Leelawadee" w:cs="Leelawadee"/>
+                <w:sz w:val="28"/>
+                <w:szCs w:val="28"/>
+              </w:rPr>
+              <w:t>Colo</w:t>
+            </w:r>
+            <w:r>
+              <w:rPr>
+                <w:rFonts w:ascii="Leelawadee" w:hAnsi="Leelawadee" w:cs="Leelawadee"/>
+                <w:sz w:val="28"/>
+                <w:szCs w:val="28"/>
+              </w:rPr>
+              <w:t>r: Silver</w:t>
             </w:r>
           </w:p>
           <w:p>
@@ -299,99 +287,66 @@
                 <w:sz w:val="28"/>
                 <w:szCs w:val="28"/>
               </w:rPr>
-              <w:t>Longer Hot Shower</w:t>
-            </w:r>
-            <w:r>
-              <w:rPr>
-                <w:rFonts w:ascii="Leelawadee" w:hAnsi="Leelawadee" w:cs="Leelawadee"/>
-                <w:sz w:val="28"/>
-                <w:szCs w:val="28"/>
-              </w:rPr>
-              <w:t>.</w:t>
-            </w:r>
-          </w:p>
-          <w:p>
-            <w:pPr>
-              <w:rPr>
-                <w:rFonts w:ascii="Leelawadee" w:hAnsi="Leelawadee" w:cs="Leelawadee"/>
-                <w:sz w:val="28"/>
-                <w:szCs w:val="28"/>
-              </w:rPr>
-            </w:pPr>
-            <w:r>
-              <w:rPr>
-                <w:rFonts w:ascii="Leelawadee" w:hAnsi="Leelawadee" w:cs="Leelawadee"/>
-                <w:sz w:val="28"/>
-                <w:szCs w:val="28"/>
-              </w:rPr>
-              <w:t>Water Temperature stays warm for a longer period.</w:t>
-            </w:r>
-          </w:p>
-          <w:p>
-            <w:pPr>
-              <w:rPr>
-                <w:rFonts w:ascii="Leelawadee" w:hAnsi="Leelawadee" w:cs="Leelawadee"/>
-                <w:sz w:val="28"/>
-                <w:szCs w:val="28"/>
-              </w:rPr>
-            </w:pPr>
-            <w:r>
-              <w:rPr>
-                <w:rFonts w:ascii="Leelawadee" w:hAnsi="Leelawadee" w:cs="Leelawadee"/>
-                <w:sz w:val="28"/>
-                <w:szCs w:val="28"/>
-              </w:rPr>
-              <w:t>Easy Temperature Control</w:t>
-            </w:r>
-            <w:r>
-              <w:rPr>
-                <w:rFonts w:ascii="Leelawadee" w:hAnsi="Leelawadee" w:cs="Leelawadee"/>
-                <w:sz w:val="28"/>
-                <w:szCs w:val="28"/>
-              </w:rPr>
-              <w:t>.</w:t>
-            </w:r>
-          </w:p>
-          <w:p>
-            <w:pPr>
-              <w:rPr>
-                <w:rFonts w:ascii="Leelawadee" w:hAnsi="Leelawadee" w:cs="Leelawadee"/>
-                <w:sz w:val="28"/>
-                <w:szCs w:val="28"/>
-              </w:rPr>
-            </w:pPr>
-            <w:r>
-              <w:rPr>
-                <w:rFonts w:ascii="Leelawadee" w:hAnsi="Leelawadee" w:cs="Leelawadee"/>
-                <w:sz w:val="28"/>
-                <w:szCs w:val="28"/>
-              </w:rPr>
-              <w:t>Adjustable Temperature</w:t>
-            </w:r>
-            <w:r>
-              <w:rPr>
-                <w:rFonts w:ascii="Leelawadee" w:hAnsi="Leelawadee" w:cs="Leelawadee"/>
-                <w:sz w:val="28"/>
-                <w:szCs w:val="28"/>
-              </w:rPr>
-              <w:t>.</w:t>
-            </w:r>
-          </w:p>
-          <w:p>
-            <w:pPr>
-              <w:rPr>
-                <w:rFonts w:ascii="Leelawadee" w:hAnsi="Leelawadee" w:cs="Leelawadee"/>
-                <w:sz w:val="28"/>
-                <w:szCs w:val="28"/>
-              </w:rPr>
-            </w:pPr>
-            <w:r>
-              <w:rPr>
-                <w:rFonts w:ascii="Leelawadee" w:hAnsi="Leelawadee" w:cs="Leelawadee"/>
-                <w:sz w:val="28"/>
-                <w:szCs w:val="28"/>
-              </w:rPr>
-              <w:t>Improved usability with a knob to adjust your temperature.</w:t>
+              <w:t>Enjoy Longer Hot Showers.</w:t>
+            </w:r>
+          </w:p>
+          <w:p>
+            <w:pPr>
+              <w:rPr>
+                <w:rFonts w:ascii="Leelawadee" w:hAnsi="Leelawadee" w:cs="Leelawadee"/>
+                <w:sz w:val="28"/>
+                <w:szCs w:val="28"/>
+              </w:rPr>
+            </w:pPr>
+            <w:r>
+              <w:rPr>
+                <w:rFonts w:ascii="Leelawadee" w:hAnsi="Leelawadee" w:cs="Leelawadee"/>
+                <w:sz w:val="28"/>
+                <w:szCs w:val="28"/>
+              </w:rPr>
+              <w:t>Water stays warm for extended periods.</w:t>
+            </w:r>
+          </w:p>
+          <w:p>
+            <w:pPr>
+              <w:rPr>
+                <w:rFonts w:ascii="Leelawadee" w:hAnsi="Leelawadee" w:cs="Leelawadee"/>
+                <w:sz w:val="28"/>
+                <w:szCs w:val="28"/>
+              </w:rPr>
+            </w:pPr>
+            <w:r>
+              <w:rPr>
+                <w:rFonts w:ascii="Leelawadee" w:hAnsi="Leelawadee" w:cs="Leelawadee"/>
+                <w:sz w:val="28"/>
+                <w:szCs w:val="28"/>
+              </w:rPr>
+              <w:t>Easily control the temperature with adjustable settings.</w:t>
+            </w:r>
+          </w:p>
+          <w:p>
+            <w:pPr>
+              <w:rPr>
+                <w:rFonts w:ascii="Leelawadee" w:hAnsi="Leelawadee" w:cs="Leelawadee"/>
+                <w:sz w:val="28"/>
+                <w:szCs w:val="28"/>
+              </w:rPr>
+            </w:pPr>
+            <w:r>
+              <w:rPr>
+                <w:rFonts w:ascii="Leelawadee" w:hAnsi="Leelawadee" w:cs="Leelawadee"/>
+                <w:sz w:val="28"/>
+                <w:szCs w:val="28"/>
+              </w:rPr>
+              <w:t>Enhanced usability with a knob for</w:t>
+            </w:r>
+            <w:r>
+              <w:rPr>
+                <w:rFonts w:ascii="Leelawadee" w:hAnsi="Leelawadee" w:cs="Leelawadee"/>
+                <w:sz w:val="28"/>
+                <w:szCs w:val="28"/>
+              </w:rPr>
+              <w:t xml:space="preserve"> precise temperature adjustment.</w:t>
             </w:r>
           </w:p>
         </w:tc>
@@ -446,7 +401,7 @@
                 <w:sz w:val="28"/>
                 <w:szCs w:val="28"/>
               </w:rPr>
-              <w:t>Ariston Pro- ECO50V1.5K Water Heater - 50 Liter</w:t>
+              <w:t>Ariston Pro ECO 50V 1.5K Water Heater - 50 Liter</w:t>
             </w:r>
           </w:p>
         </w:tc>
@@ -471,41 +426,41 @@
                 <w:sz w:val="28"/>
                 <w:szCs w:val="28"/>
               </w:rPr>
-              <w:t>User friendly frontal LED control panel</w:t>
-            </w:r>
-          </w:p>
-          <w:p>
-            <w:pPr>
-              <w:rPr>
-                <w:rFonts w:ascii="Leelawadee" w:hAnsi="Leelawadee" w:cs="Leelawadee"/>
-                <w:sz w:val="28"/>
-                <w:szCs w:val="28"/>
-              </w:rPr>
-            </w:pPr>
-            <w:r>
-              <w:rPr>
-                <w:rFonts w:ascii="Leelawadee" w:hAnsi="Leelawadee" w:cs="Leelawadee"/>
-                <w:sz w:val="28"/>
-                <w:szCs w:val="28"/>
-              </w:rPr>
-              <w:t>Smart thermometer.</w:t>
-            </w:r>
-          </w:p>
-          <w:p>
-            <w:pPr>
-              <w:rPr>
-                <w:rFonts w:ascii="Leelawadee" w:hAnsi="Leelawadee" w:cs="Leelawadee"/>
-                <w:sz w:val="28"/>
-                <w:szCs w:val="28"/>
-              </w:rPr>
-            </w:pPr>
-            <w:r>
-              <w:rPr>
-                <w:rFonts w:ascii="Leelawadee" w:hAnsi="Leelawadee" w:cs="Leelawadee"/>
-                <w:sz w:val="28"/>
-                <w:szCs w:val="28"/>
-              </w:rPr>
-              <w:t>High-thickness polyurethane insulation.</w:t>
+              <w:t>User-friendly front LED control panel</w:t>
+            </w:r>
+          </w:p>
+          <w:p>
+            <w:pPr>
+              <w:rPr>
+                <w:rFonts w:ascii="Leelawadee" w:hAnsi="Leelawadee" w:cs="Leelawadee"/>
+                <w:sz w:val="28"/>
+                <w:szCs w:val="28"/>
+              </w:rPr>
+            </w:pPr>
+            <w:r>
+              <w:rPr>
+                <w:rFonts w:ascii="Leelawadee" w:hAnsi="Leelawadee" w:cs="Leelawadee"/>
+                <w:sz w:val="28"/>
+                <w:szCs w:val="28"/>
+              </w:rPr>
+              <w:t>Advanced smart thermometer</w:t>
+            </w:r>
+          </w:p>
+          <w:p>
+            <w:pPr>
+              <w:rPr>
+                <w:rFonts w:ascii="Leelawadee" w:hAnsi="Leelawadee" w:cs="Leelawadee"/>
+                <w:sz w:val="28"/>
+                <w:szCs w:val="28"/>
+              </w:rPr>
+            </w:pPr>
+            <w:r>
+              <w:rPr>
+                <w:rFonts w:ascii="Leelawadee" w:hAnsi="Leelawadee" w:cs="Leelawadee"/>
+                <w:sz w:val="28"/>
+                <w:szCs w:val="28"/>
+              </w:rPr>
+              <w:t>High-density polyurethane insulation</w:t>
             </w:r>
           </w:p>
           <w:p>
@@ -532,117 +487,92 @@
                 <w:sz w:val="28"/>
                 <w:szCs w:val="28"/>
               </w:rPr>
-              <w:t xml:space="preserve"> technology: large amounts of hot water.</w:t>
-            </w:r>
-          </w:p>
-          <w:p>
-            <w:pPr>
-              <w:rPr>
-                <w:rFonts w:ascii="Leelawadee" w:hAnsi="Leelawadee" w:cs="Leelawadee"/>
-                <w:sz w:val="28"/>
-                <w:szCs w:val="28"/>
-              </w:rPr>
-            </w:pPr>
-            <w:r>
-              <w:rPr>
-                <w:rFonts w:ascii="Leelawadee" w:hAnsi="Leelawadee" w:cs="Leelawadee"/>
-                <w:sz w:val="28"/>
-                <w:szCs w:val="28"/>
-              </w:rPr>
-              <w:t>GREEN</w:t>
-            </w:r>
-          </w:p>
-          <w:p>
-            <w:pPr>
-              <w:rPr>
-                <w:rFonts w:ascii="Leelawadee" w:hAnsi="Leelawadee" w:cs="Leelawadee"/>
-                <w:sz w:val="28"/>
-                <w:szCs w:val="28"/>
-              </w:rPr>
-            </w:pPr>
-            <w:r>
-              <w:rPr>
-                <w:rFonts w:ascii="Leelawadee" w:hAnsi="Leelawadee" w:cs="Leelawadee"/>
-                <w:sz w:val="28"/>
-                <w:szCs w:val="28"/>
-              </w:rPr>
-              <w:t>Energy saving thanks to the ECO function (patent pending)</w:t>
-            </w:r>
-          </w:p>
-          <w:p>
-            <w:pPr>
-              <w:rPr>
-                <w:rFonts w:ascii="Leelawadee" w:hAnsi="Leelawadee" w:cs="Leelawadee"/>
-                <w:sz w:val="28"/>
-                <w:szCs w:val="28"/>
-              </w:rPr>
-            </w:pPr>
-            <w:r>
-              <w:rPr>
-                <w:rFonts w:ascii="Leelawadee" w:hAnsi="Leelawadee" w:cs="Leelawadee"/>
-                <w:sz w:val="28"/>
-                <w:szCs w:val="28"/>
-              </w:rPr>
-              <w:t>Electronic thermostat</w:t>
-            </w:r>
-          </w:p>
-          <w:p>
-            <w:pPr>
-              <w:rPr>
-                <w:rFonts w:ascii="Leelawadee" w:hAnsi="Leelawadee" w:cs="Leelawadee"/>
-                <w:sz w:val="28"/>
-                <w:szCs w:val="28"/>
-              </w:rPr>
-            </w:pPr>
-            <w:r>
-              <w:rPr>
-                <w:rFonts w:ascii="Leelawadee" w:hAnsi="Leelawadee" w:cs="Leelawadee"/>
-                <w:sz w:val="28"/>
-                <w:szCs w:val="28"/>
-              </w:rPr>
-              <w:t>EXTRA FEATURES</w:t>
-            </w:r>
-          </w:p>
-          <w:p>
-            <w:pPr>
-              <w:rPr>
-                <w:rFonts w:ascii="Leelawadee" w:hAnsi="Leelawadee" w:cs="Leelawadee"/>
-                <w:sz w:val="28"/>
-                <w:szCs w:val="28"/>
-              </w:rPr>
-            </w:pPr>
-            <w:r>
-              <w:rPr>
-                <w:rFonts w:ascii="Leelawadee" w:hAnsi="Leelawadee" w:cs="Leelawadee"/>
-                <w:sz w:val="28"/>
-                <w:szCs w:val="28"/>
-              </w:rPr>
-              <w:t>Absolute Bodyguard System: electronic safety system</w:t>
-            </w:r>
-          </w:p>
-          <w:p>
-            <w:pPr>
-              <w:rPr>
-                <w:rFonts w:ascii="Leelawadee" w:hAnsi="Leelawadee" w:cs="Leelawadee"/>
-                <w:sz w:val="28"/>
-                <w:szCs w:val="28"/>
-              </w:rPr>
-            </w:pPr>
-            <w:r>
-              <w:rPr>
-                <w:rFonts w:ascii="Leelawadee" w:hAnsi="Leelawadee" w:cs="Leelawadee"/>
-                <w:sz w:val="28"/>
-                <w:szCs w:val="28"/>
-              </w:rPr>
-              <w:t xml:space="preserve">Titanium </w:t>
-            </w:r>
-            <w:r>
-              <w:rPr>
-                <w:rFonts w:ascii="Leelawadee" w:hAnsi="Leelawadee" w:cs="Leelawadee"/>
-                <w:sz w:val="28"/>
-                <w:szCs w:val="28"/>
-              </w:rPr>
-              <w:t>enameled</w:t>
+              <w:t xml:space="preserve"> technology for increased hot water supply</w:t>
+            </w:r>
+          </w:p>
+          <w:p>
+            <w:pPr>
+              <w:rPr>
+                <w:rFonts w:ascii="Leelawadee" w:hAnsi="Leelawadee" w:cs="Leelawadee"/>
+                <w:sz w:val="28"/>
+                <w:szCs w:val="28"/>
+              </w:rPr>
+            </w:pPr>
+            <w:r>
+              <w:rPr>
+                <w:rFonts w:ascii="Leelawadee" w:hAnsi="Leelawadee" w:cs="Leelawadee"/>
+                <w:sz w:val="28"/>
+                <w:szCs w:val="28"/>
+              </w:rPr>
+              <w:t>Eco-friendly with energy savings through the ECO function (patent pending)</w:t>
+            </w:r>
+          </w:p>
+          <w:p>
+            <w:pPr>
+              <w:rPr>
+                <w:rFonts w:ascii="Leelawadee" w:hAnsi="Leelawadee" w:cs="Leelawadee"/>
+                <w:sz w:val="28"/>
+                <w:szCs w:val="28"/>
+              </w:rPr>
+            </w:pPr>
+            <w:r>
+              <w:rPr>
+                <w:rFonts w:ascii="Leelawadee" w:hAnsi="Leelawadee" w:cs="Leelawadee"/>
+                <w:sz w:val="28"/>
+                <w:szCs w:val="28"/>
+              </w:rPr>
+              <w:t>Electronic thermostat for precise control</w:t>
+            </w:r>
+          </w:p>
+          <w:p>
+            <w:pPr>
+              <w:rPr>
+                <w:rFonts w:ascii="Leelawadee" w:hAnsi="Leelawadee" w:cs="Leelawadee"/>
+                <w:sz w:val="28"/>
+                <w:szCs w:val="28"/>
+              </w:rPr>
+            </w:pPr>
+            <w:r>
+              <w:rPr>
+                <w:rFonts w:ascii="Leelawadee" w:hAnsi="Leelawadee" w:cs="Leelawadee"/>
+                <w:sz w:val="28"/>
+                <w:szCs w:val="28"/>
+              </w:rPr>
+              <w:t>EXTRA FEATURES:</w:t>
+            </w:r>
+          </w:p>
+          <w:p>
+            <w:pPr>
+              <w:rPr>
+                <w:rFonts w:ascii="Leelawadee" w:hAnsi="Leelawadee" w:cs="Leelawadee"/>
+                <w:sz w:val="28"/>
+                <w:szCs w:val="28"/>
+              </w:rPr>
+            </w:pPr>
+            <w:r>
+              <w:rPr>
+                <w:rFonts w:ascii="Leelawadee" w:hAnsi="Leelawadee" w:cs="Leelawadee"/>
+                <w:sz w:val="28"/>
+                <w:szCs w:val="28"/>
+              </w:rPr>
+              <w:t>Absolute Bodyguard System – an electronic safety feature</w:t>
+            </w:r>
+          </w:p>
+          <w:p>
+            <w:pPr>
+              <w:rPr>
+                <w:rFonts w:ascii="Leelawadee" w:hAnsi="Leelawadee" w:cs="Leelawadee"/>
+                <w:sz w:val="28"/>
+                <w:szCs w:val="28"/>
+              </w:rPr>
+            </w:pPr>
+            <w:r>
+              <w:rPr>
+                <w:rFonts w:ascii="Leelawadee" w:hAnsi="Leelawadee" w:cs="Leelawadee"/>
+                <w:sz w:val="28"/>
+                <w:szCs w:val="28"/>
+              </w:rPr>
+              <w:t>Durable titanium enameled coating</w:t>
             </w:r>
           </w:p>
         </w:tc>
@@ -753,7 +683,7 @@
                 <w:sz w:val="26"/>
                 <w:szCs w:val="26"/>
               </w:rPr>
-              <w:t>TORNADO Electric Water Heater 65 Liters With Digital Screen In Off White Color EWH-S65CSE-F</w:t>
+              <w:t>TORNADO 65-Liter Electric Water Heater with Digital Display, Off-White, Model EWH-S65CSE-F</w:t>
             </w:r>
           </w:p>
         </w:tc>
@@ -934,13 +864,17 @@
             <w:pPr>
               <w:rPr>
                 <w:rFonts w:ascii="Leelawadee" w:hAnsi="Leelawadee" w:cs="Leelawadee"/>
-                <w:sz w:val="28"/>
-                <w:szCs w:val="28"/>
-              </w:rPr>
-            </w:pPr>
-            <w:r>
-              <w:rPr>
-                <w:rFonts w:ascii="Leelawadee" w:hAnsi="Leelawadee" w:cs="Leelawadee"/>
+                <w:b/>
+                <w:bCs/>
+                <w:sz w:val="28"/>
+                <w:szCs w:val="28"/>
+              </w:rPr>
+            </w:pPr>
+            <w:r>
+              <w:rPr>
+                <w:rFonts w:ascii="Leelawadee" w:hAnsi="Leelawadee" w:cs="Leelawadee"/>
+                <w:b/>
+                <w:bCs/>
                 <w:sz w:val="28"/>
                 <w:szCs w:val="28"/>
               </w:rPr>
@@ -961,98 +895,34 @@
                 <w:sz w:val="28"/>
                 <w:szCs w:val="28"/>
               </w:rPr>
-              <w:t xml:space="preserve">Weight: 11.8 </w:t>
-            </w:r>
-            <w:proofErr w:type="spellStart"/>
-            <w:r>
-              <w:rPr>
-                <w:rFonts w:ascii="Leelawadee" w:hAnsi="Leelawadee" w:cs="Leelawadee"/>
-                <w:sz w:val="28"/>
-                <w:szCs w:val="28"/>
-              </w:rPr>
-              <w:t>kgBrand</w:t>
-            </w:r>
-            <w:proofErr w:type="spellEnd"/>
-            <w:r>
-              <w:rPr>
-                <w:rFonts w:ascii="Leelawadee" w:hAnsi="Leelawadee" w:cs="Leelawadee"/>
-                <w:sz w:val="28"/>
-                <w:szCs w:val="28"/>
-              </w:rPr>
-              <w:t xml:space="preserve">: </w:t>
-            </w:r>
-            <w:proofErr w:type="spellStart"/>
-            <w:r>
-              <w:rPr>
-                <w:rFonts w:ascii="Leelawadee" w:hAnsi="Leelawadee" w:cs="Leelawadee"/>
-                <w:sz w:val="28"/>
-                <w:szCs w:val="28"/>
-              </w:rPr>
-              <w:t>TornadoDepth</w:t>
-            </w:r>
-            <w:proofErr w:type="spellEnd"/>
-            <w:r>
-              <w:rPr>
-                <w:rFonts w:ascii="Leelawadee" w:hAnsi="Leelawadee" w:cs="Leelawadee"/>
-                <w:sz w:val="28"/>
-                <w:szCs w:val="28"/>
-              </w:rPr>
-              <w:t xml:space="preserve">: 420 </w:t>
-            </w:r>
-            <w:proofErr w:type="spellStart"/>
-            <w:r>
-              <w:rPr>
-                <w:rFonts w:ascii="Leelawadee" w:hAnsi="Leelawadee" w:cs="Leelawadee"/>
-                <w:sz w:val="28"/>
-                <w:szCs w:val="28"/>
-              </w:rPr>
-              <w:t>mmHeight</w:t>
-            </w:r>
-            <w:proofErr w:type="spellEnd"/>
-            <w:r>
-              <w:rPr>
-                <w:rFonts w:ascii="Leelawadee" w:hAnsi="Leelawadee" w:cs="Leelawadee"/>
-                <w:sz w:val="28"/>
-                <w:szCs w:val="28"/>
-              </w:rPr>
-              <w:t xml:space="preserve">: 746 </w:t>
-            </w:r>
-            <w:proofErr w:type="spellStart"/>
-            <w:r>
-              <w:rPr>
-                <w:rFonts w:ascii="Leelawadee" w:hAnsi="Leelawadee" w:cs="Leelawadee"/>
-                <w:sz w:val="28"/>
-                <w:szCs w:val="28"/>
-              </w:rPr>
-              <w:t>mmWidth</w:t>
-            </w:r>
-            <w:proofErr w:type="spellEnd"/>
-            <w:r>
-              <w:rPr>
-                <w:rFonts w:ascii="Leelawadee" w:hAnsi="Leelawadee" w:cs="Leelawadee"/>
-                <w:sz w:val="28"/>
-                <w:szCs w:val="28"/>
-              </w:rPr>
-              <w:t xml:space="preserve">: 420mmPower Source Type: </w:t>
-            </w:r>
-            <w:proofErr w:type="spellStart"/>
-            <w:r>
-              <w:rPr>
-                <w:rFonts w:ascii="Leelawadee" w:hAnsi="Leelawadee" w:cs="Leelawadee"/>
-                <w:sz w:val="28"/>
-                <w:szCs w:val="28"/>
-              </w:rPr>
-              <w:t>ElectricWater</w:t>
-            </w:r>
-            <w:proofErr w:type="spellEnd"/>
-            <w:r>
-              <w:rPr>
-                <w:rFonts w:ascii="Leelawadee" w:hAnsi="Leelawadee" w:cs="Leelawadee"/>
-                <w:sz w:val="28"/>
-                <w:szCs w:val="28"/>
-              </w:rPr>
-              <w:t xml:space="preserve"> Heater Type: </w:t>
-            </w:r>
+              <w:t>Weight: 11.8 kg</w:t>
+            </w:r>
+          </w:p>
+          <w:p>
+            <w:pPr>
+              <w:rPr>
+                <w:rFonts w:ascii="Leelawadee" w:hAnsi="Leelawadee" w:cs="Leelawadee"/>
+                <w:sz w:val="28"/>
+                <w:szCs w:val="28"/>
+              </w:rPr>
+            </w:pPr>
+            <w:r>
+              <w:rPr>
+                <w:rFonts w:ascii="Leelawadee" w:hAnsi="Leelawadee" w:cs="Leelawadee"/>
+                <w:sz w:val="28"/>
+                <w:szCs w:val="28"/>
+              </w:rPr>
+              <w:t>Brand: Tornado</w:t>
+            </w:r>
+          </w:p>
+          <w:p>
+            <w:pPr>
+              <w:rPr>
+                <w:rFonts w:ascii="Leelawadee" w:hAnsi="Leelawadee" w:cs="Leelawadee"/>
+                <w:sz w:val="28"/>
+                <w:szCs w:val="28"/>
+              </w:rPr>
+            </w:pPr>
             <w:r>
               <w:rPr>
                 <w:rFonts w:ascii="Leelawadee" w:hAnsi="Leelawadee" w:cs="Leelawadee"/>
@@ -1060,25 +930,93 @@
                 <w:szCs w:val="28"/>
               </w:rPr>
               <w:lastRenderedPageBreak/>
-              <w:t xml:space="preserve">Tank Water </w:t>
-            </w:r>
-            <w:proofErr w:type="spellStart"/>
-            <w:r>
-              <w:rPr>
-                <w:rFonts w:ascii="Leelawadee" w:hAnsi="Leelawadee" w:cs="Leelawadee"/>
-                <w:sz w:val="28"/>
-                <w:szCs w:val="28"/>
-              </w:rPr>
-              <w:t>HeaterModel</w:t>
-            </w:r>
-            <w:proofErr w:type="spellEnd"/>
-            <w:r>
-              <w:rPr>
-                <w:rFonts w:ascii="Leelawadee" w:hAnsi="Leelawadee" w:cs="Leelawadee"/>
-                <w:sz w:val="28"/>
-                <w:szCs w:val="28"/>
-              </w:rPr>
-              <w:t xml:space="preserve"> Number: EWH-S65CSE-FCapacity: 65 liters</w:t>
+              <w:t xml:space="preserve">Dimensions (W x H </w:t>
+            </w:r>
+            <w:proofErr w:type="gramStart"/>
+            <w:r>
+              <w:rPr>
+                <w:rFonts w:ascii="Leelawadee" w:hAnsi="Leelawadee" w:cs="Leelawadee"/>
+                <w:sz w:val="28"/>
+                <w:szCs w:val="28"/>
+              </w:rPr>
+              <w:t>x</w:t>
+            </w:r>
+            <w:proofErr w:type="gramEnd"/>
+            <w:r>
+              <w:rPr>
+                <w:rFonts w:ascii="Leelawadee" w:hAnsi="Leelawadee" w:cs="Leelawadee"/>
+                <w:sz w:val="28"/>
+                <w:szCs w:val="28"/>
+              </w:rPr>
+              <w:t xml:space="preserve"> D): 420 x 746 x 420 mm</w:t>
+            </w:r>
+          </w:p>
+          <w:p>
+            <w:pPr>
+              <w:rPr>
+                <w:rFonts w:ascii="Leelawadee" w:hAnsi="Leelawadee" w:cs="Leelawadee"/>
+                <w:sz w:val="28"/>
+                <w:szCs w:val="28"/>
+              </w:rPr>
+            </w:pPr>
+            <w:r>
+              <w:rPr>
+                <w:rFonts w:ascii="Leelawadee" w:hAnsi="Leelawadee" w:cs="Leelawadee"/>
+                <w:sz w:val="28"/>
+                <w:szCs w:val="28"/>
+              </w:rPr>
+              <w:t>Power Source: Electric</w:t>
+            </w:r>
+          </w:p>
+          <w:p>
+            <w:pPr>
+              <w:rPr>
+                <w:rFonts w:ascii="Leelawadee" w:hAnsi="Leelawadee" w:cs="Leelawadee"/>
+                <w:sz w:val="28"/>
+                <w:szCs w:val="28"/>
+              </w:rPr>
+            </w:pPr>
+            <w:r>
+              <w:rPr>
+                <w:rFonts w:ascii="Leelawadee" w:hAnsi="Leelawadee" w:cs="Leelawadee"/>
+                <w:sz w:val="28"/>
+                <w:szCs w:val="28"/>
+              </w:rPr>
+              <w:t>Type: Tank Water Heater</w:t>
+            </w:r>
+          </w:p>
+          <w:p>
+            <w:pPr>
+              <w:rPr>
+                <w:rFonts w:ascii="Leelawadee" w:hAnsi="Leelawadee" w:cs="Leelawadee"/>
+                <w:sz w:val="28"/>
+                <w:szCs w:val="28"/>
+              </w:rPr>
+            </w:pPr>
+            <w:r>
+              <w:rPr>
+                <w:rFonts w:ascii="Leelawadee" w:hAnsi="Leelawadee" w:cs="Leelawadee"/>
+                <w:sz w:val="28"/>
+                <w:szCs w:val="28"/>
+              </w:rPr>
+              <w:t>Model: EWH-S65CSE-F</w:t>
+            </w:r>
+          </w:p>
+          <w:p>
+            <w:pPr>
+              <w:rPr>
+                <w:rFonts w:ascii="Leelawadee" w:hAnsi="Leelawadee" w:cs="Leelawadee"/>
+                <w:sz w:val="28"/>
+                <w:szCs w:val="28"/>
+              </w:rPr>
+            </w:pPr>
+            <w:r>
+              <w:rPr>
+                <w:rFonts w:ascii="Leelawadee" w:hAnsi="Leelawadee" w:cs="Leelawadee"/>
+                <w:sz w:val="28"/>
+                <w:szCs w:val="28"/>
+              </w:rPr>
+              <w:t>Capacity: 65 liters</w:t>
             </w:r>
           </w:p>
         </w:tc>
@@ -1323,7 +1261,7 @@
                 <w:sz w:val="26"/>
                 <w:szCs w:val="26"/>
               </w:rPr>
-              <w:t>Fresh natural Gas Water Heater 6 liter Crystal / Black</w:t>
+              <w:t>Fresh 6-Liter Natural Gas Water Heater, Crystal Black</w:t>
             </w:r>
           </w:p>
         </w:tc>
@@ -1525,75 +1463,75 @@
                 <w:sz w:val="26"/>
                 <w:szCs w:val="26"/>
               </w:rPr>
-              <w:t>Automatic ignition and extinguishing</w:t>
-            </w:r>
-          </w:p>
-          <w:p>
-            <w:pPr>
-              <w:rPr>
-                <w:rFonts w:ascii="Leelawadee" w:hAnsi="Leelawadee" w:cs="Leelawadee"/>
-                <w:sz w:val="26"/>
-                <w:szCs w:val="26"/>
-              </w:rPr>
-            </w:pPr>
-            <w:r>
-              <w:rPr>
-                <w:rFonts w:ascii="Leelawadee" w:hAnsi="Leelawadee" w:cs="Leelawadee"/>
-                <w:sz w:val="26"/>
-                <w:szCs w:val="26"/>
-              </w:rPr>
-              <w:t>Works at a low water pressure of 0.2 bar</w:t>
-            </w:r>
-          </w:p>
-          <w:p>
-            <w:pPr>
-              <w:rPr>
-                <w:rFonts w:ascii="Leelawadee" w:hAnsi="Leelawadee" w:cs="Leelawadee"/>
-                <w:sz w:val="26"/>
-                <w:szCs w:val="26"/>
-              </w:rPr>
-            </w:pPr>
-            <w:r>
-              <w:rPr>
-                <w:rFonts w:ascii="Leelawadee" w:hAnsi="Leelawadee" w:cs="Leelawadee"/>
-                <w:sz w:val="26"/>
-                <w:szCs w:val="26"/>
-              </w:rPr>
-              <w:t>Automatic disconnection after 20 minutes of continuous operation</w:t>
-            </w:r>
-          </w:p>
-          <w:p>
-            <w:pPr>
-              <w:rPr>
-                <w:rFonts w:ascii="Leelawadee" w:hAnsi="Leelawadee" w:cs="Leelawadee"/>
-                <w:sz w:val="26"/>
-                <w:szCs w:val="26"/>
-              </w:rPr>
-            </w:pPr>
-            <w:r>
-              <w:rPr>
-                <w:rFonts w:ascii="Leelawadee" w:hAnsi="Leelawadee" w:cs="Leelawadee"/>
-                <w:sz w:val="26"/>
-                <w:szCs w:val="26"/>
-              </w:rPr>
-              <w:t>Digital screen</w:t>
-            </w:r>
-          </w:p>
-          <w:p>
-            <w:pPr>
-              <w:rPr>
-                <w:rFonts w:ascii="Leelawadee" w:hAnsi="Leelawadee" w:cs="Leelawadee"/>
-                <w:sz w:val="26"/>
-                <w:szCs w:val="26"/>
-              </w:rPr>
-            </w:pPr>
-            <w:r>
-              <w:rPr>
-                <w:rFonts w:ascii="Leelawadee" w:hAnsi="Leelawadee" w:cs="Leelawadee"/>
-                <w:sz w:val="26"/>
-                <w:szCs w:val="26"/>
-              </w:rPr>
-              <w:t>3 control switches</w:t>
+              <w:t>Automatic ignition and shutdown</w:t>
+            </w:r>
+          </w:p>
+          <w:p>
+            <w:pPr>
+              <w:rPr>
+                <w:rFonts w:ascii="Leelawadee" w:hAnsi="Leelawadee" w:cs="Leelawadee"/>
+                <w:sz w:val="26"/>
+                <w:szCs w:val="26"/>
+              </w:rPr>
+            </w:pPr>
+            <w:r>
+              <w:rPr>
+                <w:rFonts w:ascii="Leelawadee" w:hAnsi="Leelawadee" w:cs="Leelawadee"/>
+                <w:sz w:val="26"/>
+                <w:szCs w:val="26"/>
+              </w:rPr>
+              <w:t>Operates at low water pressure (0.2 bar)</w:t>
+            </w:r>
+          </w:p>
+          <w:p>
+            <w:pPr>
+              <w:rPr>
+                <w:rFonts w:ascii="Leelawadee" w:hAnsi="Leelawadee" w:cs="Leelawadee"/>
+                <w:sz w:val="26"/>
+                <w:szCs w:val="26"/>
+              </w:rPr>
+            </w:pPr>
+            <w:r>
+              <w:rPr>
+                <w:rFonts w:ascii="Leelawadee" w:hAnsi="Leelawadee" w:cs="Leelawadee"/>
+                <w:sz w:val="26"/>
+                <w:szCs w:val="26"/>
+              </w:rPr>
+              <w:t>Auto shut-off after 20 minutes of continuous use</w:t>
+            </w:r>
+          </w:p>
+          <w:p>
+            <w:pPr>
+              <w:rPr>
+                <w:rFonts w:ascii="Leelawadee" w:hAnsi="Leelawadee" w:cs="Leelawadee"/>
+                <w:sz w:val="26"/>
+                <w:szCs w:val="26"/>
+              </w:rPr>
+            </w:pPr>
+            <w:r>
+              <w:rPr>
+                <w:rFonts w:ascii="Leelawadee" w:hAnsi="Leelawadee" w:cs="Leelawadee"/>
+                <w:sz w:val="26"/>
+                <w:szCs w:val="26"/>
+              </w:rPr>
+              <w:t>Digital display</w:t>
+            </w:r>
+          </w:p>
+          <w:p>
+            <w:pPr>
+              <w:rPr>
+                <w:rFonts w:ascii="Leelawadee" w:hAnsi="Leelawadee" w:cs="Leelawadee"/>
+                <w:sz w:val="26"/>
+                <w:szCs w:val="26"/>
+              </w:rPr>
+            </w:pPr>
+            <w:r>
+              <w:rPr>
+                <w:rFonts w:ascii="Leelawadee" w:hAnsi="Leelawadee" w:cs="Leelawadee"/>
+                <w:sz w:val="26"/>
+                <w:szCs w:val="26"/>
+              </w:rPr>
+              <w:t>Three control switches for easy adjustments</w:t>
             </w:r>
           </w:p>
         </w:tc>
@@ -1862,7 +1800,7 @@
           <w:insideH w:val="single" w:sz="12" w:space="0" w:color="auto"/>
           <w:insideV w:val="single" w:sz="12" w:space="0" w:color="auto"/>
         </w:tblBorders>
-        <w:tblLook w:val="04A0"/>
+        <w:tblLook w:val="04A0" w:firstRow="1" w:lastRow="0" w:firstColumn="1" w:lastColumn="0" w:noHBand="0" w:noVBand="1"/>
       </w:tblPr>
       <w:tblGrid>
         <w:gridCol w:w="675"/>
@@ -1897,7 +1835,6 @@
                 <w:sz w:val="32"/>
                 <w:szCs w:val="32"/>
               </w:rPr>
-              <w:lastRenderedPageBreak/>
               <w:t>kettles</w:t>
             </w:r>
           </w:p>
@@ -2131,7 +2068,7 @@
                 <w:sz w:val="28"/>
                 <w:szCs w:val="28"/>
               </w:rPr>
-              <w:t>Kenwood Electric Glass Kettle,1.7L Capacity, 2200W, ZJG08.000CL (International Warranty)</w:t>
+              <w:t>Kenwood Electric Glass Kettle, 1.7L Capacity, 2200W, Model ZJG08.000CL (Includes International Warranty)</w:t>
             </w:r>
           </w:p>
         </w:tc>
@@ -2153,7 +2090,7 @@
                 <w:sz w:val="28"/>
                 <w:szCs w:val="28"/>
               </w:rPr>
-              <w:t>Kenwood Electric Glass Kettle, 1.7L Capacity, 2200W, ZJG08.000CL (International Warranty)</w:t>
+              <w:t>Kenwood Electric Glass Kettle, 1.7L Capacity, 2200W, Model ZJG08.000CL (International Warranty)</w:t>
             </w:r>
           </w:p>
           <w:p>
@@ -2187,7 +2124,7 @@
                 <w:sz w:val="28"/>
                 <w:szCs w:val="28"/>
               </w:rPr>
-              <w:t>Model Number: ZJG08.000CL</w:t>
+              <w:t>Model: ZJG08.000CL</w:t>
             </w:r>
           </w:p>
           <w:p>
@@ -2268,7 +2205,7 @@
                 <w:sz w:val="28"/>
                 <w:szCs w:val="28"/>
               </w:rPr>
-              <w:t>Fresh Electric Kettle - Glass - 1.7 L - Assorted Color</w:t>
+              <w:t>Fresh Electric Glass Kettle - 1.7 L - Available in Assorted Colors</w:t>
             </w:r>
           </w:p>
         </w:tc>
@@ -2511,7 +2448,7 @@
                 <w:sz w:val="28"/>
                 <w:szCs w:val="28"/>
               </w:rPr>
-              <w:t>, 15 Bar - Black and Silver</w:t>
+              <w:t>, 15 Bar Pressure - Black and Silver</w:t>
             </w:r>
           </w:p>
         </w:tc>
@@ -2567,7 +2504,7 @@
                 <w:sz w:val="28"/>
                 <w:szCs w:val="28"/>
               </w:rPr>
-              <w:t>Product dimensions: 22.9D x 19.7W x 35.6H centimeters</w:t>
+              <w:t>Product Dimensions: 22.9 cm (D) x 19.7 cm (W) x 35.6 cm (H)</w:t>
             </w:r>
           </w:p>
           <w:p>
@@ -2601,41 +2538,42 @@
                 <w:sz w:val="28"/>
                 <w:szCs w:val="28"/>
               </w:rPr>
-              <w:t>TORNADO Automatic Espresso Coffee Machine 15 Bar</w:t>
-            </w:r>
-          </w:p>
-          <w:p>
-            <w:pPr>
-              <w:rPr>
-                <w:rFonts w:ascii="Leelawadee" w:hAnsi="Leelawadee" w:cs="Leelawadee"/>
-                <w:sz w:val="28"/>
-                <w:szCs w:val="28"/>
-              </w:rPr>
-            </w:pPr>
-            <w:r>
-              <w:rPr>
-                <w:rFonts w:ascii="Leelawadee" w:hAnsi="Leelawadee" w:cs="Leelawadee"/>
-                <w:sz w:val="28"/>
-                <w:szCs w:val="28"/>
-              </w:rPr>
-              <w:t>Electric Power: 1230-1470 Watt</w:t>
-            </w:r>
-          </w:p>
-          <w:p>
-            <w:pPr>
-              <w:rPr>
-                <w:rFonts w:ascii="Leelawadee" w:hAnsi="Leelawadee" w:cs="Leelawadee"/>
-                <w:sz w:val="28"/>
-                <w:szCs w:val="28"/>
-              </w:rPr>
-            </w:pPr>
-            <w:r>
-              <w:rPr>
-                <w:rFonts w:ascii="Leelawadee" w:hAnsi="Leelawadee" w:cs="Leelawadee"/>
-                <w:sz w:val="28"/>
-                <w:szCs w:val="28"/>
-              </w:rPr>
-              <w:t>Color: Black x Stainless</w:t>
+              <w:t>TORNADO Automatic Espresso Coffee Machine, 15 Bar</w:t>
+            </w:r>
+          </w:p>
+          <w:p>
+            <w:pPr>
+              <w:rPr>
+                <w:rFonts w:ascii="Leelawadee" w:hAnsi="Leelawadee" w:cs="Leelawadee"/>
+                <w:sz w:val="28"/>
+                <w:szCs w:val="28"/>
+              </w:rPr>
+            </w:pPr>
+            <w:r>
+              <w:rPr>
+                <w:rFonts w:ascii="Leelawadee" w:hAnsi="Leelawadee" w:cs="Leelawadee"/>
+                <w:sz w:val="28"/>
+                <w:szCs w:val="28"/>
+              </w:rPr>
+              <w:t>Electric Power: 1230-1470 Watts</w:t>
+            </w:r>
+          </w:p>
+          <w:p>
+            <w:pPr>
+              <w:rPr>
+                <w:rFonts w:ascii="Leelawadee" w:hAnsi="Leelawadee" w:cs="Leelawadee"/>
+                <w:sz w:val="28"/>
+                <w:szCs w:val="28"/>
+              </w:rPr>
+            </w:pPr>
+            <w:r>
+              <w:rPr>
+                <w:rFonts w:ascii="Leelawadee" w:hAnsi="Leelawadee" w:cs="Leelawadee"/>
+                <w:sz w:val="28"/>
+                <w:szCs w:val="28"/>
+              </w:rPr>
+              <w:lastRenderedPageBreak/>
+              <w:t>Color: Black and Stainless Steel</w:t>
             </w:r>
           </w:p>
           <w:p>
@@ -2677,6 +2615,7 @@
                 <w:sz w:val="28"/>
                 <w:szCs w:val="28"/>
               </w:rPr>
+              <w:lastRenderedPageBreak/>
               <w:t>6</w:t>
             </w:r>
           </w:p>
@@ -2772,24 +2711,23 @@
                 <w:sz w:val="28"/>
                 <w:szCs w:val="28"/>
               </w:rPr>
-              <w:t>Product dimensions: 20L x 20W x 20H centimeters</w:t>
-            </w:r>
-          </w:p>
-          <w:p>
-            <w:pPr>
-              <w:rPr>
-                <w:rFonts w:ascii="Leelawadee" w:hAnsi="Leelawadee" w:cs="Leelawadee"/>
-                <w:sz w:val="28"/>
-                <w:szCs w:val="28"/>
-              </w:rPr>
-            </w:pPr>
-            <w:r>
-              <w:rPr>
-                <w:rFonts w:ascii="Leelawadee" w:hAnsi="Leelawadee" w:cs="Leelawadee"/>
-                <w:sz w:val="28"/>
-                <w:szCs w:val="28"/>
-              </w:rPr>
-              <w:lastRenderedPageBreak/>
+              <w:t>Product Dimensions: 20 cm (L) x 20 cm (W) x 20 cm (H)</w:t>
+            </w:r>
+          </w:p>
+          <w:p>
+            <w:pPr>
+              <w:rPr>
+                <w:rFonts w:ascii="Leelawadee" w:hAnsi="Leelawadee" w:cs="Leelawadee"/>
+                <w:sz w:val="28"/>
+                <w:szCs w:val="28"/>
+              </w:rPr>
+            </w:pPr>
+            <w:r>
+              <w:rPr>
+                <w:rFonts w:ascii="Leelawadee" w:hAnsi="Leelawadee" w:cs="Leelawadee"/>
+                <w:sz w:val="28"/>
+                <w:szCs w:val="28"/>
+              </w:rPr>
               <w:t>Color: Silver</w:t>
             </w:r>
           </w:p>
@@ -2807,23 +2745,6 @@
                 <w:sz w:val="28"/>
                 <w:szCs w:val="28"/>
               </w:rPr>
-              <w:t>Material: Glass</w:t>
-            </w:r>
-          </w:p>
-          <w:p>
-            <w:pPr>
-              <w:rPr>
-                <w:rFonts w:ascii="Leelawadee" w:hAnsi="Leelawadee" w:cs="Leelawadee"/>
-                <w:sz w:val="28"/>
-                <w:szCs w:val="28"/>
-              </w:rPr>
-            </w:pPr>
-            <w:r>
-              <w:rPr>
-                <w:rFonts w:ascii="Leelawadee" w:hAnsi="Leelawadee" w:cs="Leelawadee"/>
-                <w:sz w:val="28"/>
-                <w:szCs w:val="28"/>
-              </w:rPr>
               <w:t>Type: Electric Kettle</w:t>
             </w:r>
           </w:p>
@@ -2841,41 +2762,24 @@
                 <w:sz w:val="28"/>
                 <w:szCs w:val="28"/>
               </w:rPr>
-              <w:t>Capacity: 1.8 liters</w:t>
-            </w:r>
-          </w:p>
-          <w:p>
-            <w:pPr>
-              <w:rPr>
-                <w:rFonts w:ascii="Leelawadee" w:hAnsi="Leelawadee" w:cs="Leelawadee"/>
-                <w:sz w:val="28"/>
-                <w:szCs w:val="28"/>
-              </w:rPr>
-            </w:pPr>
-            <w:r>
-              <w:rPr>
-                <w:rFonts w:ascii="Leelawadee" w:hAnsi="Leelawadee" w:cs="Leelawadee"/>
-                <w:sz w:val="28"/>
-                <w:szCs w:val="28"/>
-              </w:rPr>
-              <w:t>Are batteries needed to power the product or is this product a battery: No</w:t>
-            </w:r>
-          </w:p>
-          <w:p>
-            <w:pPr>
-              <w:rPr>
-                <w:rFonts w:ascii="Leelawadee" w:hAnsi="Leelawadee" w:cs="Leelawadee"/>
-                <w:sz w:val="28"/>
-                <w:szCs w:val="28"/>
-              </w:rPr>
-            </w:pPr>
-            <w:r>
-              <w:rPr>
-                <w:rFonts w:ascii="Leelawadee" w:hAnsi="Leelawadee" w:cs="Leelawadee"/>
-                <w:sz w:val="28"/>
-                <w:szCs w:val="28"/>
-              </w:rPr>
-              <w:t>Is this a Dangerous Good or a Hazardous Material, Substance or Waste that is regulated for transportation, storage, and/or disposal? : No</w:t>
+              <w:t>Batteries Required: No</w:t>
+            </w:r>
+          </w:p>
+          <w:p>
+            <w:pPr>
+              <w:rPr>
+                <w:rFonts w:ascii="Leelawadee" w:hAnsi="Leelawadee" w:cs="Leelawadee"/>
+                <w:sz w:val="28"/>
+                <w:szCs w:val="28"/>
+              </w:rPr>
+            </w:pPr>
+            <w:r>
+              <w:rPr>
+                <w:rFonts w:ascii="Leelawadee" w:hAnsi="Leelawadee" w:cs="Leelawadee"/>
+                <w:sz w:val="28"/>
+                <w:szCs w:val="28"/>
+              </w:rPr>
+              <w:t>Is this product classified as a Dangerous Good or Hazardous Material for transportation, storage, or disposal? No</w:t>
             </w:r>
           </w:p>
         </w:tc>
@@ -2911,7 +2815,7 @@
           <w:insideH w:val="single" w:sz="12" w:space="0" w:color="auto"/>
           <w:insideV w:val="single" w:sz="12" w:space="0" w:color="auto"/>
         </w:tblBorders>
-        <w:tblLook w:val="04A0"/>
+        <w:tblLook w:val="04A0" w:firstRow="1" w:lastRow="0" w:firstColumn="1" w:lastColumn="0" w:noHBand="0" w:noVBand="1"/>
       </w:tblPr>
       <w:tblGrid>
         <w:gridCol w:w="817"/>
@@ -2999,7 +2903,7 @@
                 <w:sz w:val="28"/>
                 <w:szCs w:val="28"/>
               </w:rPr>
-              <w:t>TORNADO Steam Iron 2000-2400 Watt, Ceramic Soleplate, Turquoise TST-SE2000</w:t>
+              <w:t>TORNADO Steam Iron, 2000-2400 Watts, with Ceramic Soleplate, Turquoise, Model TST-SE2000</w:t>
             </w:r>
           </w:p>
         </w:tc>
@@ -3075,58 +2979,75 @@
                 <w:sz w:val="28"/>
                 <w:szCs w:val="28"/>
               </w:rPr>
-              <w:t>TORNADO Steam Iron 2000-2400 Watt</w:t>
-            </w:r>
-          </w:p>
-          <w:p>
-            <w:pPr>
-              <w:rPr>
-                <w:rFonts w:ascii="Leelawadee" w:hAnsi="Leelawadee" w:cs="Leelawadee"/>
-                <w:sz w:val="28"/>
-                <w:szCs w:val="28"/>
-              </w:rPr>
-            </w:pPr>
-            <w:r>
-              <w:rPr>
-                <w:rFonts w:ascii="Leelawadee" w:hAnsi="Leelawadee" w:cs="Leelawadee"/>
-                <w:sz w:val="28"/>
-                <w:szCs w:val="28"/>
-              </w:rPr>
-              <w:t>Cord Length: 1.8 Meter</w:t>
-            </w:r>
-          </w:p>
-          <w:p>
-            <w:pPr>
-              <w:rPr>
-                <w:rFonts w:ascii="Leelawadee" w:hAnsi="Leelawadee" w:cs="Leelawadee"/>
-                <w:sz w:val="28"/>
-                <w:szCs w:val="28"/>
-              </w:rPr>
-            </w:pPr>
-            <w:r>
-              <w:rPr>
-                <w:rFonts w:ascii="Leelawadee" w:hAnsi="Leelawadee" w:cs="Leelawadee"/>
-                <w:sz w:val="28"/>
-                <w:szCs w:val="28"/>
-              </w:rPr>
-              <w:t>Water Tank Capacity: 330 Ml</w:t>
-            </w:r>
-          </w:p>
-          <w:p>
-            <w:pPr>
-              <w:rPr>
-                <w:rFonts w:ascii="Leelawadee" w:hAnsi="Leelawadee" w:cs="Leelawadee"/>
-                <w:sz w:val="28"/>
-                <w:szCs w:val="28"/>
-              </w:rPr>
-            </w:pPr>
-            <w:r>
-              <w:rPr>
-                <w:rFonts w:ascii="Leelawadee" w:hAnsi="Leelawadee" w:cs="Leelawadee"/>
-                <w:sz w:val="28"/>
-                <w:szCs w:val="28"/>
-              </w:rPr>
-              <w:t>Country of origin: China 1 Year Full Free Warranty</w:t>
+              <w:t>TORNADO Steam Iron, 2000-2400 Watts</w:t>
+            </w:r>
+          </w:p>
+          <w:p>
+            <w:pPr>
+              <w:rPr>
+                <w:rFonts w:ascii="Leelawadee" w:hAnsi="Leelawadee" w:cs="Leelawadee"/>
+                <w:sz w:val="28"/>
+                <w:szCs w:val="28"/>
+              </w:rPr>
+            </w:pPr>
+            <w:r>
+              <w:rPr>
+                <w:rFonts w:ascii="Leelawadee" w:hAnsi="Leelawadee" w:cs="Leelawadee"/>
+                <w:sz w:val="28"/>
+                <w:szCs w:val="28"/>
+              </w:rPr>
+              <w:t>Cord Length: 1.8 Meters</w:t>
+            </w:r>
+          </w:p>
+          <w:p>
+            <w:pPr>
+              <w:rPr>
+                <w:rFonts w:ascii="Leelawadee" w:hAnsi="Leelawadee" w:cs="Leelawadee"/>
+                <w:sz w:val="28"/>
+                <w:szCs w:val="28"/>
+              </w:rPr>
+            </w:pPr>
+            <w:r>
+              <w:rPr>
+                <w:rFonts w:ascii="Leelawadee" w:hAnsi="Leelawadee" w:cs="Leelawadee"/>
+                <w:sz w:val="28"/>
+                <w:szCs w:val="28"/>
+              </w:rPr>
+              <w:t>Water Tank Capacity: 330 mL</w:t>
+            </w:r>
+          </w:p>
+          <w:p>
+            <w:pPr>
+              <w:rPr>
+                <w:rFonts w:ascii="Leelawadee" w:hAnsi="Leelawadee" w:cs="Leelawadee"/>
+                <w:sz w:val="28"/>
+                <w:szCs w:val="28"/>
+              </w:rPr>
+            </w:pPr>
+            <w:r>
+              <w:rPr>
+                <w:rFonts w:ascii="Leelawadee" w:hAnsi="Leelawadee" w:cs="Leelawadee"/>
+                <w:sz w:val="28"/>
+                <w:szCs w:val="28"/>
+              </w:rPr>
+              <w:t>Country of Origin: China</w:t>
+            </w:r>
+          </w:p>
+          <w:p>
+            <w:pPr>
+              <w:rPr>
+                <w:rFonts w:ascii="Leelawadee" w:hAnsi="Leelawadee" w:cs="Leelawadee"/>
+                <w:sz w:val="28"/>
+                <w:szCs w:val="28"/>
+              </w:rPr>
+            </w:pPr>
+            <w:r>
+              <w:rPr>
+                <w:rFonts w:ascii="Leelawadee" w:hAnsi="Leelawadee" w:cs="Leelawadee"/>
+                <w:sz w:val="28"/>
+                <w:szCs w:val="28"/>
+              </w:rPr>
+              <w:t>1-Year Full Warranty</w:t>
             </w:r>
           </w:p>
         </w:tc>
@@ -3173,7 +3094,7 @@
                 <w:sz w:val="28"/>
                 <w:szCs w:val="28"/>
               </w:rPr>
-              <w:t>TORNADO Digital Steam Iron 2400-2800 Watt, Ceramic Soleplate, White x Blue TST-2400E</w:t>
+              <w:t>TORNADO Digital Steam Iron, 2400-2800 Watts, Ceramic Soleplate, White and Blue, Model TST-2400E</w:t>
             </w:r>
           </w:p>
         </w:tc>
@@ -3337,7 +3258,16 @@
                 <w:sz w:val="28"/>
                 <w:szCs w:val="28"/>
               </w:rPr>
-              <w:t xml:space="preserve"> Access Easy Steam Iron, 2000 W, Green / White - FV1541E2</w:t>
+              <w:t xml:space="preserve"> Access Easy Steam Iron, 2000 W, Green / White - </w:t>
+            </w:r>
+            <w:r>
+              <w:rPr>
+                <w:rFonts w:ascii="Leelawadee" w:hAnsi="Leelawadee" w:cs="Leelawadee"/>
+                <w:sz w:val="28"/>
+                <w:szCs w:val="28"/>
+              </w:rPr>
+              <w:lastRenderedPageBreak/>
+              <w:t>FV1541E2</w:t>
             </w:r>
           </w:p>
         </w:tc>
@@ -3359,6 +3289,7 @@
                 <w:sz w:val="28"/>
                 <w:szCs w:val="28"/>
               </w:rPr>
+              <w:lastRenderedPageBreak/>
               <w:t xml:space="preserve">Brand: </w:t>
             </w:r>
             <w:proofErr w:type="spellStart"/>
@@ -3386,6 +3317,7 @@
                 <w:sz w:val="28"/>
                 <w:szCs w:val="28"/>
               </w:rPr>
+              <w:lastRenderedPageBreak/>
               <w:t>Color: Green</w:t>
             </w:r>
           </w:p>
@@ -3468,25 +3400,24 @@
                 <w:sz w:val="28"/>
                 <w:szCs w:val="28"/>
               </w:rPr>
-              <w:lastRenderedPageBreak/>
-              <w:t>Performance &amp; fast heat up: 2000W of power ensures a quick heat-up time and efficient results.</w:t>
-            </w:r>
-          </w:p>
-          <w:p>
-            <w:pPr>
-              <w:rPr>
-                <w:rFonts w:ascii="Leelawadee" w:hAnsi="Leelawadee" w:cs="Leelawadee"/>
-                <w:sz w:val="28"/>
-                <w:szCs w:val="28"/>
-              </w:rPr>
-            </w:pPr>
-            <w:r>
-              <w:rPr>
-                <w:rFonts w:ascii="Leelawadee" w:hAnsi="Leelawadee" w:cs="Leelawadee"/>
-                <w:sz w:val="28"/>
-                <w:szCs w:val="28"/>
-              </w:rPr>
-              <w:t xml:space="preserve">Easy gliding ceramic soleplate: </w:t>
+              <w:t>Performance &amp; Quick Heat-Up: With 2000W of power, enjoy rapid heat-up times and effective results.</w:t>
+            </w:r>
+          </w:p>
+          <w:p>
+            <w:pPr>
+              <w:rPr>
+                <w:rFonts w:ascii="Leelawadee" w:hAnsi="Leelawadee" w:cs="Leelawadee"/>
+                <w:sz w:val="28"/>
+                <w:szCs w:val="28"/>
+              </w:rPr>
+            </w:pPr>
+            <w:r>
+              <w:rPr>
+                <w:rFonts w:ascii="Leelawadee" w:hAnsi="Leelawadee" w:cs="Leelawadee"/>
+                <w:sz w:val="28"/>
+                <w:szCs w:val="28"/>
+              </w:rPr>
+              <w:t xml:space="preserve">Easy Gliding Ceramic Soleplate: Features a </w:t>
             </w:r>
             <w:proofErr w:type="spellStart"/>
             <w:r>
@@ -3504,71 +3435,61 @@
                 <w:sz w:val="28"/>
                 <w:szCs w:val="28"/>
               </w:rPr>
-              <w:t xml:space="preserve"> ceramic coating for smooth gliding experience.</w:t>
-            </w:r>
-          </w:p>
-          <w:p>
-            <w:pPr>
-              <w:rPr>
-                <w:rFonts w:ascii="Leelawadee" w:hAnsi="Leelawadee" w:cs="Leelawadee"/>
-                <w:sz w:val="28"/>
-                <w:szCs w:val="28"/>
-              </w:rPr>
-            </w:pPr>
-            <w:r>
-              <w:rPr>
-                <w:rFonts w:ascii="Leelawadee" w:hAnsi="Leelawadee" w:cs="Leelawadee"/>
-                <w:sz w:val="28"/>
-                <w:szCs w:val="28"/>
-              </w:rPr>
-              <w:t>Efficient ironing performance: A continuous steam output up to 25 g/minute for smooth ironing sessions.</w:t>
-            </w:r>
-          </w:p>
-          <w:p>
-            <w:pPr>
-              <w:rPr>
-                <w:rFonts w:ascii="Leelawadee" w:hAnsi="Leelawadee" w:cs="Leelawadee"/>
-                <w:sz w:val="28"/>
-                <w:szCs w:val="28"/>
-              </w:rPr>
-            </w:pPr>
-            <w:proofErr w:type="spellStart"/>
-            <w:proofErr w:type="gramStart"/>
-            <w:r>
-              <w:rPr>
-                <w:rFonts w:ascii="Leelawadee" w:hAnsi="Leelawadee" w:cs="Leelawadee"/>
-                <w:sz w:val="28"/>
-                <w:szCs w:val="28"/>
-              </w:rPr>
-              <w:t>oost</w:t>
-            </w:r>
-            <w:proofErr w:type="spellEnd"/>
-            <w:proofErr w:type="gramEnd"/>
-            <w:r>
-              <w:rPr>
-                <w:rFonts w:ascii="Leelawadee" w:hAnsi="Leelawadee" w:cs="Leelawadee"/>
-                <w:sz w:val="28"/>
-                <w:szCs w:val="28"/>
-              </w:rPr>
-              <w:t xml:space="preserve"> Performance: Enhanced performance with extra 75 g/minute steam boost smoothes out wrinkles from thick fabrics with ease.</w:t>
-            </w:r>
-          </w:p>
-          <w:p>
-            <w:pPr>
-              <w:rPr>
-                <w:rFonts w:ascii="Leelawadee" w:hAnsi="Leelawadee" w:cs="Leelawadee"/>
-                <w:sz w:val="28"/>
-                <w:szCs w:val="28"/>
-              </w:rPr>
-            </w:pPr>
-            <w:r>
-              <w:rPr>
-                <w:rFonts w:ascii="Leelawadee" w:hAnsi="Leelawadee" w:cs="Leelawadee"/>
-                <w:sz w:val="28"/>
-                <w:szCs w:val="28"/>
-              </w:rPr>
-              <w:t>Linen safety protection: Thanks to anti-drip protection system that keeps your linens stain-free for spotless garments.</w:t>
-            </w:r>
+              <w:t xml:space="preserve"> ceramic coating for a smooth gliding experience.</w:t>
+            </w:r>
+          </w:p>
+          <w:p>
+            <w:pPr>
+              <w:rPr>
+                <w:rFonts w:ascii="Leelawadee" w:hAnsi="Leelawadee" w:cs="Leelawadee"/>
+                <w:sz w:val="28"/>
+                <w:szCs w:val="28"/>
+              </w:rPr>
+            </w:pPr>
+            <w:r>
+              <w:rPr>
+                <w:rFonts w:ascii="Leelawadee" w:hAnsi="Leelawadee" w:cs="Leelawadee"/>
+                <w:sz w:val="28"/>
+                <w:szCs w:val="28"/>
+              </w:rPr>
+              <w:t>Efficient Ironing Performance: Delivers continuous steam output of up to 25 g/min for effortless ironing sessions.</w:t>
+            </w:r>
+          </w:p>
+          <w:p>
+            <w:pPr>
+              <w:rPr>
+                <w:rFonts w:ascii="Leelawadee" w:hAnsi="Leelawadee" w:cs="Leelawadee"/>
+                <w:sz w:val="28"/>
+                <w:szCs w:val="28"/>
+              </w:rPr>
+            </w:pPr>
+            <w:r>
+              <w:rPr>
+                <w:rFonts w:ascii="Leelawadee" w:hAnsi="Leelawadee" w:cs="Leelawadee"/>
+                <w:sz w:val="28"/>
+                <w:szCs w:val="28"/>
+              </w:rPr>
+              <w:t>Boost Performance: Enhanced with an additional steam boost of 75 g/min to effortlessly smooth out wrinkles from thicker fabrics.</w:t>
+            </w:r>
+          </w:p>
+          <w:p>
+            <w:pPr>
+              <w:rPr>
+                <w:rFonts w:ascii="Leelawadee" w:hAnsi="Leelawadee" w:cs="Leelawadee"/>
+                <w:sz w:val="28"/>
+                <w:szCs w:val="28"/>
+              </w:rPr>
+            </w:pPr>
+            <w:r>
+              <w:rPr>
+                <w:rFonts w:ascii="Leelawadee" w:hAnsi="Leelawadee" w:cs="Leelawadee"/>
+                <w:sz w:val="28"/>
+                <w:szCs w:val="28"/>
+              </w:rPr>
+              <w:t>Linen Safety Protection: Equipped with an anti-drip protection system to keep your linens stain-free for flawless garments.</w:t>
+            </w:r>
+            <w:bookmarkStart w:id="0" w:name="_GoBack"/>
+            <w:bookmarkEnd w:id="0"/>
           </w:p>
         </w:tc>
       </w:tr>
@@ -3593,7 +3514,7 @@
 </file>
 
 <file path=word/styles.xml><?xml version="1.0" encoding="utf-8"?>
-<w:styles xmlns:r="http://schemas.openxmlformats.org/officeDocument/2006/relationships" xmlns:w="http://schemas.openxmlformats.org/wordprocessingml/2006/main">
+<w:styles xmlns:mc="http://schemas.openxmlformats.org/markup-compatibility/2006" xmlns:r="http://schemas.openxmlformats.org/officeDocument/2006/relationships" xmlns:w="http://schemas.openxmlformats.org/wordprocessingml/2006/main" xmlns:w14="http://schemas.microsoft.com/office/word/2010/wordml" xmlns:w15="http://schemas.microsoft.com/office/word/2012/wordml" xmlns:w16se="http://schemas.microsoft.com/office/word/2015/wordml/symex" mc:Ignorable="w14 w15 w16se">
   <w:docDefaults>
     <w:rPrDefault>
       <w:rPr>
@@ -3609,144 +3530,378 @@
       </w:pPr>
     </w:pPrDefault>
   </w:docDefaults>
-  <w:latentStyles w:defLockedState="0" w:defUIPriority="99" w:defSemiHidden="1" w:defUnhideWhenUsed="1" w:defQFormat="0" w:count="267">
-    <w:lsdException w:name="Normal" w:semiHidden="0" w:uiPriority="0" w:unhideWhenUsed="0" w:qFormat="1"/>
-    <w:lsdException w:name="heading 1" w:semiHidden="0" w:uiPriority="9" w:unhideWhenUsed="0" w:qFormat="1"/>
-    <w:lsdException w:name="heading 2" w:uiPriority="9" w:qFormat="1"/>
-    <w:lsdException w:name="heading 3" w:uiPriority="9" w:qFormat="1"/>
-    <w:lsdException w:name="heading 4" w:uiPriority="9" w:qFormat="1"/>
-    <w:lsdException w:name="heading 5" w:uiPriority="9" w:qFormat="1"/>
-    <w:lsdException w:name="heading 6" w:uiPriority="9" w:qFormat="1"/>
-    <w:lsdException w:name="heading 7" w:uiPriority="9" w:qFormat="1"/>
-    <w:lsdException w:name="heading 8" w:uiPriority="9" w:qFormat="1"/>
-    <w:lsdException w:name="heading 9" w:uiPriority="9" w:qFormat="1"/>
-    <w:lsdException w:name="toc 1" w:uiPriority="39"/>
-    <w:lsdException w:name="toc 2" w:uiPriority="39"/>
-    <w:lsdException w:name="toc 3" w:uiPriority="39"/>
-    <w:lsdException w:name="toc 4" w:uiPriority="39"/>
-    <w:lsdException w:name="toc 5" w:uiPriority="39"/>
-    <w:lsdException w:name="toc 6" w:uiPriority="39"/>
-    <w:lsdException w:name="toc 7" w:uiPriority="39"/>
-    <w:lsdException w:name="toc 8" w:uiPriority="39"/>
-    <w:lsdException w:name="toc 9" w:uiPriority="39"/>
-    <w:lsdException w:name="caption" w:uiPriority="35" w:qFormat="1"/>
-    <w:lsdException w:name="Title" w:semiHidden="0" w:uiPriority="10" w:unhideWhenUsed="0" w:qFormat="1"/>
-    <w:lsdException w:name="Default Paragraph Font" w:uiPriority="1"/>
-    <w:lsdException w:name="Subtitle" w:semiHidden="0" w:uiPriority="11" w:unhideWhenUsed="0" w:qFormat="1"/>
-    <w:lsdException w:name="Strong" w:semiHidden="0" w:uiPriority="22" w:unhideWhenUsed="0" w:qFormat="1"/>
-    <w:lsdException w:name="Emphasis" w:semiHidden="0" w:uiPriority="20" w:unhideWhenUsed="0" w:qFormat="1"/>
-    <w:lsdException w:name="Table Grid" w:semiHidden="0" w:uiPriority="39" w:unhideWhenUsed="0"/>
-    <w:lsdException w:name="Placeholder Text" w:unhideWhenUsed="0"/>
-    <w:lsdException w:name="No Spacing" w:semiHidden="0" w:uiPriority="1" w:unhideWhenUsed="0" w:qFormat="1"/>
-    <w:lsdException w:name="Light Shading" w:semiHidden="0" w:uiPriority="60" w:unhideWhenUsed="0"/>
-    <w:lsdException w:name="Light List" w:semiHidden="0" w:uiPriority="61" w:unhideWhenUsed="0"/>
-    <w:lsdException w:name="Light Grid" w:semiHidden="0" w:uiPriority="62" w:unhideWhenUsed="0"/>
-    <w:lsdException w:name="Medium Shading 1" w:semiHidden="0" w:uiPriority="63" w:unhideWhenUsed="0"/>
-    <w:lsdException w:name="Medium Shading 2" w:semiHidden="0" w:uiPriority="64" w:unhideWhenUsed="0"/>
-    <w:lsdException w:name="Medium List 1" w:semiHidden="0" w:uiPriority="65" w:unhideWhenUsed="0"/>
-    <w:lsdException w:name="Medium List 2" w:semiHidden="0" w:uiPriority="66" w:unhideWhenUsed="0"/>
-    <w:lsdException w:name="Medium Grid 1" w:semiHidden="0" w:uiPriority="67" w:unhideWhenUsed="0"/>
-    <w:lsdException w:name="Medium Grid 2" w:semiHidden="0" w:uiPriority="68" w:unhideWhenUsed="0"/>
-    <w:lsdException w:name="Medium Grid 3" w:semiHidden="0" w:uiPriority="69" w:unhideWhenUsed="0"/>
-    <w:lsdException w:name="Dark List" w:semiHidden="0" w:uiPriority="70" w:unhideWhenUsed="0"/>
-    <w:lsdException w:name="Colorful Shading" w:semiHidden="0" w:uiPriority="71" w:unhideWhenUsed="0"/>
-    <w:lsdException w:name="Colorful List" w:semiHidden="0" w:uiPriority="72" w:unhideWhenUsed="0"/>
-    <w:lsdException w:name="Colorful Grid" w:semiHidden="0" w:uiPriority="73" w:unhideWhenUsed="0"/>
-    <w:lsdException w:name="Light Shading Accent 1" w:semiHidden="0" w:uiPriority="60" w:unhideWhenUsed="0"/>
-    <w:lsdException w:name="Light List Accent 1" w:semiHidden="0" w:uiPriority="61" w:unhideWhenUsed="0"/>
-    <w:lsdException w:name="Light Grid Accent 1" w:semiHidden="0" w:uiPriority="62" w:unhideWhenUsed="0"/>
-    <w:lsdException w:name="Medium Shading 1 Accent 1" w:semiHidden="0" w:uiPriority="63" w:unhideWhenUsed="0"/>
-    <w:lsdException w:name="Medium Shading 2 Accent 1" w:semiHidden="0" w:uiPriority="64" w:unhideWhenUsed="0"/>
-    <w:lsdException w:name="Medium List 1 Accent 1" w:semiHidden="0" w:uiPriority="65" w:unhideWhenUsed="0"/>
-    <w:lsdException w:name="Revision" w:unhideWhenUsed="0"/>
-    <w:lsdException w:name="List Paragraph" w:semiHidden="0" w:uiPriority="34" w:unhideWhenUsed="0" w:qFormat="1"/>
-    <w:lsdException w:name="Quote" w:semiHidden="0" w:uiPriority="29" w:unhideWhenUsed="0" w:qFormat="1"/>
-    <w:lsdException w:name="Intense Quote" w:semiHidden="0" w:uiPriority="30" w:unhideWhenUsed="0" w:qFormat="1"/>
-    <w:lsdException w:name="Medium List 2 Accent 1" w:semiHidden="0" w:uiPriority="66" w:unhideWhenUsed="0"/>
-    <w:lsdException w:name="Medium Grid 1 Accent 1" w:semiHidden="0" w:uiPriority="67" w:unhideWhenUsed="0"/>
-    <w:lsdException w:name="Medium Grid 2 Accent 1" w:semiHidden="0" w:uiPriority="68" w:unhideWhenUsed="0"/>
-    <w:lsdException w:name="Medium Grid 3 Accent 1" w:semiHidden="0" w:uiPriority="69" w:unhideWhenUsed="0"/>
-    <w:lsdException w:name="Dark List Accent 1" w:semiHidden="0" w:uiPriority="70" w:unhideWhenUsed="0"/>
-    <w:lsdException w:name="Colorful Shading Accent 1" w:semiHidden="0" w:uiPriority="71" w:unhideWhenUsed="0"/>
-    <w:lsdException w:name="Colorful List Accent 1" w:semiHidden="0" w:uiPriority="72" w:unhideWhenUsed="0"/>
-    <w:lsdException w:name="Colorful Grid Accent 1" w:semiHidden="0" w:uiPriority="73" w:unhideWhenUsed="0"/>
-    <w:lsdException w:name="Light Shading Accent 2" w:semiHidden="0" w:uiPriority="60" w:unhideWhenUsed="0"/>
-    <w:lsdException w:name="Light List Accent 2" w:semiHidden="0" w:uiPriority="61" w:unhideWhenUsed="0"/>
-    <w:lsdException w:name="Light Grid Accent 2" w:semiHidden="0" w:uiPriority="62" w:unhideWhenUsed="0"/>
-    <w:lsdException w:name="Medium Shading 1 Accent 2" w:semiHidden="0" w:uiPriority="63" w:unhideWhenUsed="0"/>
-    <w:lsdException w:name="Medium Shading 2 Accent 2" w:semiHidden="0" w:uiPriority="64" w:unhideWhenUsed="0"/>
-    <w:lsdException w:name="Medium List 1 Accent 2" w:semiHidden="0" w:uiPriority="65" w:unhideWhenUsed="0"/>
-    <w:lsdException w:name="Medium List 2 Accent 2" w:semiHidden="0" w:uiPriority="66" w:unhideWhenUsed="0"/>
-    <w:lsdException w:name="Medium Grid 1 Accent 2" w:semiHidden="0" w:uiPriority="67" w:unhideWhenUsed="0"/>
-    <w:lsdException w:name="Medium Grid 2 Accent 2" w:semiHidden="0" w:uiPriority="68" w:unhideWhenUsed="0"/>
-    <w:lsdException w:name="Medium Grid 3 Accent 2" w:semiHidden="0" w:uiPriority="69" w:unhideWhenUsed="0"/>
-    <w:lsdException w:name="Dark List Accent 2" w:semiHidden="0" w:uiPriority="70" w:unhideWhenUsed="0"/>
-    <w:lsdException w:name="Colorful Shading Accent 2" w:semiHidden="0" w:uiPriority="71" w:unhideWhenUsed="0"/>
-    <w:lsdException w:name="Colorful List Accent 2" w:semiHidden="0" w:uiPriority="72" w:unhideWhenUsed="0"/>
-    <w:lsdException w:name="Colorful Grid Accent 2" w:semiHidden="0" w:uiPriority="73" w:unhideWhenUsed="0"/>
-    <w:lsdException w:name="Light Shading Accent 3" w:semiHidden="0" w:uiPriority="60" w:unhideWhenUsed="0"/>
-    <w:lsdException w:name="Light List Accent 3" w:semiHidden="0" w:uiPriority="61" w:unhideWhenUsed="0"/>
-    <w:lsdException w:name="Light Grid Accent 3" w:semiHidden="0" w:uiPriority="62" w:unhideWhenUsed="0"/>
-    <w:lsdException w:name="Medium Shading 1 Accent 3" w:semiHidden="0" w:uiPriority="63" w:unhideWhenUsed="0"/>
-    <w:lsdException w:name="Medium Shading 2 Accent 3" w:semiHidden="0" w:uiPriority="64" w:unhideWhenUsed="0"/>
-    <w:lsdException w:name="Medium List 1 Accent 3" w:semiHidden="0" w:uiPriority="65" w:unhideWhenUsed="0"/>
-    <w:lsdException w:name="Medium List 2 Accent 3" w:semiHidden="0" w:uiPriority="66" w:unhideWhenUsed="0"/>
-    <w:lsdException w:name="Medium Grid 1 Accent 3" w:semiHidden="0" w:uiPriority="67" w:unhideWhenUsed="0"/>
-    <w:lsdException w:name="Medium Grid 2 Accent 3" w:semiHidden="0" w:uiPriority="68" w:unhideWhenUsed="0"/>
-    <w:lsdException w:name="Medium Grid 3 Accent 3" w:semiHidden="0" w:uiPriority="69" w:unhideWhenUsed="0"/>
-    <w:lsdException w:name="Dark List Accent 3" w:semiHidden="0" w:uiPriority="70" w:unhideWhenUsed="0"/>
-    <w:lsdException w:name="Colorful Shading Accent 3" w:semiHidden="0" w:uiPriority="71" w:unhideWhenUsed="0"/>
-    <w:lsdException w:name="Colorful List Accent 3" w:semiHidden="0" w:uiPriority="72" w:unhideWhenUsed="0"/>
-    <w:lsdException w:name="Colorful Grid Accent 3" w:semiHidden="0" w:uiPriority="73" w:unhideWhenUsed="0"/>
-    <w:lsdException w:name="Light Shading Accent 4" w:semiHidden="0" w:uiPriority="60" w:unhideWhenUsed="0"/>
-    <w:lsdException w:name="Light List Accent 4" w:semiHidden="0" w:uiPriority="61" w:unhideWhenUsed="0"/>
-    <w:lsdException w:name="Light Grid Accent 4" w:semiHidden="0" w:uiPriority="62" w:unhideWhenUsed="0"/>
-    <w:lsdException w:name="Medium Shading 1 Accent 4" w:semiHidden="0" w:uiPriority="63" w:unhideWhenUsed="0"/>
-    <w:lsdException w:name="Medium Shading 2 Accent 4" w:semiHidden="0" w:uiPriority="64" w:unhideWhenUsed="0"/>
-    <w:lsdException w:name="Medium List 1 Accent 4" w:semiHidden="0" w:uiPriority="65" w:unhideWhenUsed="0"/>
-    <w:lsdException w:name="Medium List 2 Accent 4" w:semiHidden="0" w:uiPriority="66" w:unhideWhenUsed="0"/>
-    <w:lsdException w:name="Medium Grid 1 Accent 4" w:semiHidden="0" w:uiPriority="67" w:unhideWhenUsed="0"/>
-    <w:lsdException w:name="Medium Grid 2 Accent 4" w:semiHidden="0" w:uiPriority="68" w:unhideWhenUsed="0"/>
-    <w:lsdException w:name="Medium Grid 3 Accent 4" w:semiHidden="0" w:uiPriority="69" w:unhideWhenUsed="0"/>
-    <w:lsdException w:name="Dark List Accent 4" w:semiHidden="0" w:uiPriority="70" w:unhideWhenUsed="0"/>
-    <w:lsdException w:name="Colorful Shading Accent 4" w:semiHidden="0" w:uiPriority="71" w:unhideWhenUsed="0"/>
-    <w:lsdException w:name="Colorful List Accent 4" w:semiHidden="0" w:uiPriority="72" w:unhideWhenUsed="0"/>
-    <w:lsdException w:name="Colorful Grid Accent 4" w:semiHidden="0" w:uiPriority="73" w:unhideWhenUsed="0"/>
-    <w:lsdException w:name="Light Shading Accent 5" w:semiHidden="0" w:uiPriority="60" w:unhideWhenUsed="0"/>
-    <w:lsdException w:name="Light List Accent 5" w:semiHidden="0" w:uiPriority="61" w:unhideWhenUsed="0"/>
-    <w:lsdException w:name="Light Grid Accent 5" w:semiHidden="0" w:uiPriority="62" w:unhideWhenUsed="0"/>
-    <w:lsdException w:name="Medium Shading 1 Accent 5" w:semiHidden="0" w:uiPriority="63" w:unhideWhenUsed="0"/>
-    <w:lsdException w:name="Medium Shading 2 Accent 5" w:semiHidden="0" w:uiPriority="64" w:unhideWhenUsed="0"/>
-    <w:lsdException w:name="Medium List 1 Accent 5" w:semiHidden="0" w:uiPriority="65" w:unhideWhenUsed="0"/>
-    <w:lsdException w:name="Medium List 2 Accent 5" w:semiHidden="0" w:uiPriority="66" w:unhideWhenUsed="0"/>
-    <w:lsdException w:name="Medium Grid 1 Accent 5" w:semiHidden="0" w:uiPriority="67" w:unhideWhenUsed="0"/>
-    <w:lsdException w:name="Medium Grid 2 Accent 5" w:semiHidden="0" w:uiPriority="68" w:unhideWhenUsed="0"/>
-    <w:lsdException w:name="Medium Grid 3 Accent 5" w:semiHidden="0" w:uiPriority="69" w:unhideWhenUsed="0"/>
-    <w:lsdException w:name="Dark List Accent 5" w:semiHidden="0" w:uiPriority="70" w:unhideWhenUsed="0"/>
-    <w:lsdException w:name="Colorful Shading Accent 5" w:semiHidden="0" w:uiPriority="71" w:unhideWhenUsed="0"/>
-    <w:lsdException w:name="Colorful List Accent 5" w:semiHidden="0" w:uiPriority="72" w:unhideWhenUsed="0"/>
-    <w:lsdException w:name="Colorful Grid Accent 5" w:semiHidden="0" w:uiPriority="73" w:unhideWhenUsed="0"/>
-    <w:lsdException w:name="Light Shading Accent 6" w:semiHidden="0" w:uiPriority="60" w:unhideWhenUsed="0"/>
-    <w:lsdException w:name="Light List Accent 6" w:semiHidden="0" w:uiPriority="61" w:unhideWhenUsed="0"/>
-    <w:lsdException w:name="Light Grid Accent 6" w:semiHidden="0" w:uiPriority="62" w:unhideWhenUsed="0"/>
-    <w:lsdException w:name="Medium Shading 1 Accent 6" w:semiHidden="0" w:uiPriority="63" w:unhideWhenUsed="0"/>
-    <w:lsdException w:name="Medium Shading 2 Accent 6" w:semiHidden="0" w:uiPriority="64" w:unhideWhenUsed="0"/>
-    <w:lsdException w:name="Medium List 1 Accent 6" w:semiHidden="0" w:uiPriority="65" w:unhideWhenUsed="0"/>
-    <w:lsdException w:name="Medium List 2 Accent 6" w:semiHidden="0" w:uiPriority="66" w:unhideWhenUsed="0"/>
-    <w:lsdException w:name="Medium Grid 1 Accent 6" w:semiHidden="0" w:uiPriority="67" w:unhideWhenUsed="0"/>
-    <w:lsdException w:name="Medium Grid 2 Accent 6" w:semiHidden="0" w:uiPriority="68" w:unhideWhenUsed="0"/>
-    <w:lsdException w:name="Medium Grid 3 Accent 6" w:semiHidden="0" w:uiPriority="69" w:unhideWhenUsed="0"/>
-    <w:lsdException w:name="Dark List Accent 6" w:semiHidden="0" w:uiPriority="70" w:unhideWhenUsed="0"/>
-    <w:lsdException w:name="Colorful Shading Accent 6" w:semiHidden="0" w:uiPriority="71" w:unhideWhenUsed="0"/>
-    <w:lsdException w:name="Colorful List Accent 6" w:semiHidden="0" w:uiPriority="72" w:unhideWhenUsed="0"/>
-    <w:lsdException w:name="Colorful Grid Accent 6" w:semiHidden="0" w:uiPriority="73" w:unhideWhenUsed="0"/>
-    <w:lsdException w:name="Subtle Emphasis" w:semiHidden="0" w:uiPriority="19" w:unhideWhenUsed="0" w:qFormat="1"/>
-    <w:lsdException w:name="Intense Emphasis" w:semiHidden="0" w:uiPriority="21" w:unhideWhenUsed="0" w:qFormat="1"/>
-    <w:lsdException w:name="Subtle Reference" w:semiHidden="0" w:uiPriority="31" w:unhideWhenUsed="0" w:qFormat="1"/>
-    <w:lsdException w:name="Intense Reference" w:semiHidden="0" w:uiPriority="32" w:unhideWhenUsed="0" w:qFormat="1"/>
-    <w:lsdException w:name="Book Title" w:semiHidden="0" w:uiPriority="33" w:unhideWhenUsed="0" w:qFormat="1"/>
-    <w:lsdException w:name="Bibliography" w:uiPriority="37"/>
-    <w:lsdException w:name="TOC Heading" w:uiPriority="39" w:qFormat="1"/>
+  <w:latentStyles w:defLockedState="0" w:defUIPriority="99" w:defSemiHidden="0" w:defUnhideWhenUsed="0" w:defQFormat="0" w:count="371">
+    <w:lsdException w:name="Normal" w:uiPriority="0" w:qFormat="1"/>
+    <w:lsdException w:name="heading 1" w:uiPriority="9" w:qFormat="1"/>
+    <w:lsdException w:name="heading 2" w:semiHidden="1" w:uiPriority="9" w:unhideWhenUsed="1" w:qFormat="1"/>
+    <w:lsdException w:name="heading 3" w:semiHidden="1" w:uiPriority="9" w:unhideWhenUsed="1" w:qFormat="1"/>
+    <w:lsdException w:name="heading 4" w:semiHidden="1" w:uiPriority="9" w:unhideWhenUsed="1" w:qFormat="1"/>
+    <w:lsdException w:name="heading 5" w:semiHidden="1" w:uiPriority="9" w:unhideWhenUsed="1" w:qFormat="1"/>
+    <w:lsdException w:name="heading 6" w:semiHidden="1" w:uiPriority="9" w:unhideWhenUsed="1" w:qFormat="1"/>
+    <w:lsdException w:name="heading 7" w:semiHidden="1" w:uiPriority="9" w:unhideWhenUsed="1" w:qFormat="1"/>
+    <w:lsdException w:name="heading 8" w:semiHidden="1" w:uiPriority="9" w:unhideWhenUsed="1" w:qFormat="1"/>
+    <w:lsdException w:name="heading 9" w:semiHidden="1" w:uiPriority="9" w:unhideWhenUsed="1" w:qFormat="1"/>
+    <w:lsdException w:name="index 1" w:semiHidden="1" w:unhideWhenUsed="1"/>
+    <w:lsdException w:name="index 2" w:semiHidden="1" w:unhideWhenUsed="1"/>
+    <w:lsdException w:name="index 3" w:semiHidden="1" w:unhideWhenUsed="1"/>
+    <w:lsdException w:name="index 4" w:semiHidden="1" w:unhideWhenUsed="1"/>
+    <w:lsdException w:name="index 5" w:semiHidden="1" w:unhideWhenUsed="1"/>
+    <w:lsdException w:name="index 6" w:semiHidden="1" w:unhideWhenUsed="1"/>
+    <w:lsdException w:name="index 7" w:semiHidden="1" w:unhideWhenUsed="1"/>
+    <w:lsdException w:name="index 8" w:semiHidden="1" w:unhideWhenUsed="1"/>
+    <w:lsdException w:name="index 9" w:semiHidden="1" w:unhideWhenUsed="1"/>
+    <w:lsdException w:name="toc 1" w:semiHidden="1" w:uiPriority="39" w:unhideWhenUsed="1"/>
+    <w:lsdException w:name="toc 2" w:semiHidden="1" w:uiPriority="39" w:unhideWhenUsed="1"/>
+    <w:lsdException w:name="toc 3" w:semiHidden="1" w:uiPriority="39" w:unhideWhenUsed="1"/>
+    <w:lsdException w:name="toc 4" w:semiHidden="1" w:uiPriority="39" w:unhideWhenUsed="1"/>
+    <w:lsdException w:name="toc 5" w:semiHidden="1" w:uiPriority="39" w:unhideWhenUsed="1"/>
+    <w:lsdException w:name="toc 6" w:semiHidden="1" w:uiPriority="39" w:unhideWhenUsed="1"/>
+    <w:lsdException w:name="toc 7" w:semiHidden="1" w:uiPriority="39" w:unhideWhenUsed="1"/>
+    <w:lsdException w:name="toc 8" w:semiHidden="1" w:uiPriority="39" w:unhideWhenUsed="1"/>
+    <w:lsdException w:name="toc 9" w:semiHidden="1" w:uiPriority="39" w:unhideWhenUsed="1"/>
+    <w:lsdException w:name="Normal Indent" w:semiHidden="1" w:unhideWhenUsed="1"/>
+    <w:lsdException w:name="footnote text" w:semiHidden="1" w:unhideWhenUsed="1"/>
+    <w:lsdException w:name="annotation text" w:semiHidden="1" w:unhideWhenUsed="1"/>
+    <w:lsdException w:name="header" w:semiHidden="1" w:unhideWhenUsed="1"/>
+    <w:lsdException w:name="footer" w:semiHidden="1" w:unhideWhenUsed="1"/>
+    <w:lsdException w:name="index heading" w:semiHidden="1" w:unhideWhenUsed="1"/>
+    <w:lsdException w:name="caption" w:semiHidden="1" w:uiPriority="35" w:unhideWhenUsed="1" w:qFormat="1"/>
+    <w:lsdException w:name="table of figures" w:semiHidden="1" w:unhideWhenUsed="1"/>
+    <w:lsdException w:name="envelope address" w:semiHidden="1" w:unhideWhenUsed="1"/>
+    <w:lsdException w:name="envelope return" w:semiHidden="1" w:unhideWhenUsed="1"/>
+    <w:lsdException w:name="footnote reference" w:semiHidden="1" w:unhideWhenUsed="1"/>
+    <w:lsdException w:name="annotation reference" w:semiHidden="1" w:unhideWhenUsed="1"/>
+    <w:lsdException w:name="line number" w:semiHidden="1" w:unhideWhenUsed="1"/>
+    <w:lsdException w:name="page number" w:semiHidden="1" w:unhideWhenUsed="1"/>
+    <w:lsdException w:name="endnote reference" w:semiHidden="1" w:unhideWhenUsed="1"/>
+    <w:lsdException w:name="endnote text" w:semiHidden="1" w:unhideWhenUsed="1"/>
+    <w:lsdException w:name="table of authorities" w:semiHidden="1" w:unhideWhenUsed="1"/>
+    <w:lsdException w:name="macro" w:semiHidden="1" w:unhideWhenUsed="1"/>
+    <w:lsdException w:name="toa heading" w:semiHidden="1" w:unhideWhenUsed="1"/>
+    <w:lsdException w:name="List" w:semiHidden="1" w:unhideWhenUsed="1"/>
+    <w:lsdException w:name="List Bullet" w:semiHidden="1" w:unhideWhenUsed="1"/>
+    <w:lsdException w:name="List Number" w:semiHidden="1" w:unhideWhenUsed="1"/>
+    <w:lsdException w:name="List 2" w:semiHidden="1" w:unhideWhenUsed="1"/>
+    <w:lsdException w:name="List 3" w:semiHidden="1" w:unhideWhenUsed="1"/>
+    <w:lsdException w:name="List 4" w:semiHidden="1" w:unhideWhenUsed="1"/>
+    <w:lsdException w:name="List 5" w:semiHidden="1" w:unhideWhenUsed="1"/>
+    <w:lsdException w:name="List Bullet 2" w:semiHidden="1" w:unhideWhenUsed="1"/>
+    <w:lsdException w:name="List Bullet 3" w:semiHidden="1" w:unhideWhenUsed="1"/>
+    <w:lsdException w:name="List Bullet 4" w:semiHidden="1" w:unhideWhenUsed="1"/>
+    <w:lsdException w:name="List Bullet 5" w:semiHidden="1" w:unhideWhenUsed="1"/>
+    <w:lsdException w:name="List Number 2" w:semiHidden="1" w:unhideWhenUsed="1"/>
+    <w:lsdException w:name="List Number 3" w:semiHidden="1" w:unhideWhenUsed="1"/>
+    <w:lsdException w:name="List Number 4" w:semiHidden="1" w:unhideWhenUsed="1"/>
+    <w:lsdException w:name="List Number 5" w:semiHidden="1" w:unhideWhenUsed="1"/>
+    <w:lsdException w:name="Title" w:uiPriority="10" w:qFormat="1"/>
+    <w:lsdException w:name="Closing" w:semiHidden="1" w:unhideWhenUsed="1"/>
+    <w:lsdException w:name="Signature" w:semiHidden="1" w:unhideWhenUsed="1"/>
+    <w:lsdException w:name="Default Paragraph Font" w:semiHidden="1" w:uiPriority="1" w:unhideWhenUsed="1"/>
+    <w:lsdException w:name="Body Text" w:semiHidden="1" w:unhideWhenUsed="1"/>
+    <w:lsdException w:name="Body Text Indent" w:semiHidden="1" w:unhideWhenUsed="1"/>
+    <w:lsdException w:name="List Continue" w:semiHidden="1" w:unhideWhenUsed="1"/>
+    <w:lsdException w:name="List Continue 2" w:semiHidden="1" w:unhideWhenUsed="1"/>
+    <w:lsdException w:name="List Continue 3" w:semiHidden="1" w:unhideWhenUsed="1"/>
+    <w:lsdException w:name="List Continue 4" w:semiHidden="1" w:unhideWhenUsed="1"/>
+    <w:lsdException w:name="List Continue 5" w:semiHidden="1" w:unhideWhenUsed="1"/>
+    <w:lsdException w:name="Message Header" w:semiHidden="1" w:unhideWhenUsed="1"/>
+    <w:lsdException w:name="Subtitle" w:uiPriority="11" w:qFormat="1"/>
+    <w:lsdException w:name="Salutation" w:semiHidden="1" w:unhideWhenUsed="1"/>
+    <w:lsdException w:name="Date" w:semiHidden="1" w:unhideWhenUsed="1"/>
+    <w:lsdException w:name="Body Text First Indent" w:semiHidden="1" w:unhideWhenUsed="1"/>
+    <w:lsdException w:name="Body Text First Indent 2" w:semiHidden="1" w:unhideWhenUsed="1"/>
+    <w:lsdException w:name="Note Heading" w:semiHidden="1" w:unhideWhenUsed="1"/>
+    <w:lsdException w:name="Body Text 2" w:semiHidden="1" w:unhideWhenUsed="1"/>
+    <w:lsdException w:name="Body Text 3" w:semiHidden="1" w:unhideWhenUsed="1"/>
+    <w:lsdException w:name="Body Text Indent 2" w:semiHidden="1" w:unhideWhenUsed="1"/>
+    <w:lsdException w:name="Body Text Indent 3" w:semiHidden="1" w:unhideWhenUsed="1"/>
+    <w:lsdException w:name="Block Text" w:semiHidden="1" w:unhideWhenUsed="1"/>
+    <w:lsdException w:name="Hyperlink" w:semiHidden="1" w:unhideWhenUsed="1"/>
+    <w:lsdException w:name="FollowedHyperlink" w:semiHidden="1" w:unhideWhenUsed="1"/>
+    <w:lsdException w:name="Strong" w:uiPriority="22" w:qFormat="1"/>
+    <w:lsdException w:name="Emphasis" w:uiPriority="20" w:qFormat="1"/>
+    <w:lsdException w:name="Document Map" w:semiHidden="1" w:unhideWhenUsed="1"/>
+    <w:lsdException w:name="Plain Text" w:semiHidden="1" w:unhideWhenUsed="1"/>
+    <w:lsdException w:name="E-mail Signature" w:semiHidden="1" w:unhideWhenUsed="1"/>
+    <w:lsdException w:name="HTML Top of Form" w:semiHidden="1" w:unhideWhenUsed="1"/>
+    <w:lsdException w:name="HTML Bottom of Form" w:semiHidden="1" w:unhideWhenUsed="1"/>
+    <w:lsdException w:name="Normal (Web)" w:semiHidden="1" w:unhideWhenUsed="1"/>
+    <w:lsdException w:name="HTML Acronym" w:semiHidden="1" w:unhideWhenUsed="1"/>
+    <w:lsdException w:name="HTML Address" w:semiHidden="1" w:unhideWhenUsed="1"/>
+    <w:lsdException w:name="HTML Cite" w:semiHidden="1" w:unhideWhenUsed="1"/>
+    <w:lsdException w:name="HTML Code" w:semiHidden="1" w:unhideWhenUsed="1"/>
+    <w:lsdException w:name="HTML Definition" w:semiHidden="1" w:unhideWhenUsed="1"/>
+    <w:lsdException w:name="HTML Keyboard" w:semiHidden="1" w:unhideWhenUsed="1"/>
+    <w:lsdException w:name="HTML Preformatted" w:semiHidden="1" w:unhideWhenUsed="1"/>
+    <w:lsdException w:name="HTML Sample" w:semiHidden="1" w:unhideWhenUsed="1"/>
+    <w:lsdException w:name="HTML Typewriter" w:semiHidden="1" w:unhideWhenUsed="1"/>
+    <w:lsdException w:name="HTML Variable" w:semiHidden="1" w:unhideWhenUsed="1"/>
+    <w:lsdException w:name="Normal Table" w:semiHidden="1" w:unhideWhenUsed="1"/>
+    <w:lsdException w:name="annotation subject" w:semiHidden="1" w:unhideWhenUsed="1"/>
+    <w:lsdException w:name="No List" w:semiHidden="1" w:unhideWhenUsed="1"/>
+    <w:lsdException w:name="Outline List 1" w:semiHidden="1" w:unhideWhenUsed="1"/>
+    <w:lsdException w:name="Outline List 2" w:semiHidden="1" w:unhideWhenUsed="1"/>
+    <w:lsdException w:name="Outline List 3" w:semiHidden="1" w:unhideWhenUsed="1"/>
+    <w:lsdException w:name="Table Simple 1" w:semiHidden="1" w:unhideWhenUsed="1"/>
+    <w:lsdException w:name="Table Simple 2" w:semiHidden="1" w:unhideWhenUsed="1"/>
+    <w:lsdException w:name="Table Simple 3" w:semiHidden="1" w:unhideWhenUsed="1"/>
+    <w:lsdException w:name="Table Classic 1" w:semiHidden="1" w:unhideWhenUsed="1"/>
+    <w:lsdException w:name="Table Classic 2" w:semiHidden="1" w:unhideWhenUsed="1"/>
+    <w:lsdException w:name="Table Classic 3" w:semiHidden="1" w:unhideWhenUsed="1"/>
+    <w:lsdException w:name="Table Classic 4" w:semiHidden="1" w:unhideWhenUsed="1"/>
+    <w:lsdException w:name="Table Colorful 1" w:semiHidden="1" w:unhideWhenUsed="1"/>
+    <w:lsdException w:name="Table Colorful 2" w:semiHidden="1" w:unhideWhenUsed="1"/>
+    <w:lsdException w:name="Table Colorful 3" w:semiHidden="1" w:unhideWhenUsed="1"/>
+    <w:lsdException w:name="Table Columns 1" w:semiHidden="1" w:unhideWhenUsed="1"/>
+    <w:lsdException w:name="Table Columns 2" w:semiHidden="1" w:unhideWhenUsed="1"/>
+    <w:lsdException w:name="Table Columns 3" w:semiHidden="1" w:unhideWhenUsed="1"/>
+    <w:lsdException w:name="Table Columns 4" w:semiHidden="1" w:unhideWhenUsed="1"/>
+    <w:lsdException w:name="Table Columns 5" w:semiHidden="1" w:unhideWhenUsed="1"/>
+    <w:lsdException w:name="Table Grid 1" w:semiHidden="1" w:unhideWhenUsed="1"/>
+    <w:lsdException w:name="Table Grid 2" w:semiHidden="1" w:unhideWhenUsed="1"/>
+    <w:lsdException w:name="Table Grid 3" w:semiHidden="1" w:unhideWhenUsed="1"/>
+    <w:lsdException w:name="Table Grid 4" w:semiHidden="1" w:unhideWhenUsed="1"/>
+    <w:lsdException w:name="Table Grid 5" w:semiHidden="1" w:unhideWhenUsed="1"/>
+    <w:lsdException w:name="Table Grid 6" w:semiHidden="1" w:unhideWhenUsed="1"/>
+    <w:lsdException w:name="Table Grid 7" w:semiHidden="1" w:unhideWhenUsed="1"/>
+    <w:lsdException w:name="Table Grid 8" w:semiHidden="1" w:unhideWhenUsed="1"/>
+    <w:lsdException w:name="Table List 1" w:semiHidden="1" w:unhideWhenUsed="1"/>
+    <w:lsdException w:name="Table List 2" w:semiHidden="1" w:unhideWhenUsed="1"/>
+    <w:lsdException w:name="Table List 3" w:semiHidden="1" w:unhideWhenUsed="1"/>
+    <w:lsdException w:name="Table List 4" w:semiHidden="1" w:unhideWhenUsed="1"/>
+    <w:lsdException w:name="Table List 5" w:semiHidden="1" w:unhideWhenUsed="1"/>
+    <w:lsdException w:name="Table List 6" w:semiHidden="1" w:unhideWhenUsed="1"/>
+    <w:lsdException w:name="Table List 7" w:semiHidden="1" w:unhideWhenUsed="1"/>
+    <w:lsdException w:name="Table List 8" w:semiHidden="1" w:unhideWhenUsed="1"/>
+    <w:lsdException w:name="Table 3D effects 1" w:semiHidden="1" w:unhideWhenUsed="1"/>
+    <w:lsdException w:name="Table 3D effects 2" w:semiHidden="1" w:unhideWhenUsed="1"/>
+    <w:lsdException w:name="Table 3D effects 3" w:semiHidden="1" w:unhideWhenUsed="1"/>
+    <w:lsdException w:name="Table Contemporary" w:semiHidden="1" w:unhideWhenUsed="1"/>
+    <w:lsdException w:name="Table Elegant" w:semiHidden="1" w:unhideWhenUsed="1"/>
+    <w:lsdException w:name="Table Professional" w:semiHidden="1" w:unhideWhenUsed="1"/>
+    <w:lsdException w:name="Table Subtle 1" w:semiHidden="1" w:unhideWhenUsed="1"/>
+    <w:lsdException w:name="Table Subtle 2" w:semiHidden="1" w:unhideWhenUsed="1"/>
+    <w:lsdException w:name="Table Web 1" w:semiHidden="1" w:unhideWhenUsed="1"/>
+    <w:lsdException w:name="Table Web 2" w:semiHidden="1" w:unhideWhenUsed="1"/>
+    <w:lsdException w:name="Table Web 3" w:semiHidden="1" w:unhideWhenUsed="1"/>
+    <w:lsdException w:name="Balloon Text" w:semiHidden="1" w:unhideWhenUsed="1"/>
+    <w:lsdException w:name="Table Grid" w:uiPriority="39"/>
+    <w:lsdException w:name="Table Theme" w:semiHidden="1" w:unhideWhenUsed="1"/>
+    <w:lsdException w:name="Placeholder Text" w:semiHidden="1"/>
+    <w:lsdException w:name="No Spacing" w:uiPriority="1" w:qFormat="1"/>
+    <w:lsdException w:name="Light Shading" w:uiPriority="60"/>
+    <w:lsdException w:name="Light List" w:uiPriority="61"/>
+    <w:lsdException w:name="Light Grid" w:uiPriority="62"/>
+    <w:lsdException w:name="Medium Shading 1" w:uiPriority="63"/>
+    <w:lsdException w:name="Medium Shading 2" w:uiPriority="64"/>
+    <w:lsdException w:name="Medium List 1" w:uiPriority="65"/>
+    <w:lsdException w:name="Medium List 2" w:uiPriority="66"/>
+    <w:lsdException w:name="Medium Grid 1" w:uiPriority="67"/>
+    <w:lsdException w:name="Medium Grid 2" w:uiPriority="68"/>
+    <w:lsdException w:name="Medium Grid 3" w:uiPriority="69"/>
+    <w:lsdException w:name="Dark List" w:uiPriority="70"/>
+    <w:lsdException w:name="Colorful Shading" w:uiPriority="71"/>
+    <w:lsdException w:name="Colorful List" w:uiPriority="72"/>
+    <w:lsdException w:name="Colorful Grid" w:uiPriority="73"/>
+    <w:lsdException w:name="Light Shading Accent 1" w:uiPriority="60"/>
+    <w:lsdException w:name="Light List Accent 1" w:uiPriority="61"/>
+    <w:lsdException w:name="Light Grid Accent 1" w:uiPriority="62"/>
+    <w:lsdException w:name="Medium Shading 1 Accent 1" w:uiPriority="63"/>
+    <w:lsdException w:name="Medium Shading 2 Accent 1" w:uiPriority="64"/>
+    <w:lsdException w:name="Medium List 1 Accent 1" w:uiPriority="65"/>
+    <w:lsdException w:name="Revision" w:semiHidden="1"/>
+    <w:lsdException w:name="List Paragraph" w:uiPriority="34" w:qFormat="1"/>
+    <w:lsdException w:name="Quote" w:uiPriority="29" w:qFormat="1"/>
+    <w:lsdException w:name="Intense Quote" w:uiPriority="30" w:qFormat="1"/>
+    <w:lsdException w:name="Medium List 2 Accent 1" w:uiPriority="66"/>
+    <w:lsdException w:name="Medium Grid 1 Accent 1" w:uiPriority="67"/>
+    <w:lsdException w:name="Medium Grid 2 Accent 1" w:uiPriority="68"/>
+    <w:lsdException w:name="Medium Grid 3 Accent 1" w:uiPriority="69"/>
+    <w:lsdException w:name="Dark List Accent 1" w:uiPriority="70"/>
+    <w:lsdException w:name="Colorful Shading Accent 1" w:uiPriority="71"/>
+    <w:lsdException w:name="Colorful List Accent 1" w:uiPriority="72"/>
+    <w:lsdException w:name="Colorful Grid Accent 1" w:uiPriority="73"/>
+    <w:lsdException w:name="Light Shading Accent 2" w:uiPriority="60"/>
+    <w:lsdException w:name="Light List Accent 2" w:uiPriority="61"/>
+    <w:lsdException w:name="Light Grid Accent 2" w:uiPriority="62"/>
+    <w:lsdException w:name="Medium Shading 1 Accent 2" w:uiPriority="63"/>
+    <w:lsdException w:name="Medium Shading 2 Accent 2" w:uiPriority="64"/>
+    <w:lsdException w:name="Medium List 1 Accent 2" w:uiPriority="65"/>
+    <w:lsdException w:name="Medium List 2 Accent 2" w:uiPriority="66"/>
+    <w:lsdException w:name="Medium Grid 1 Accent 2" w:uiPriority="67"/>
+    <w:lsdException w:name="Medium Grid 2 Accent 2" w:uiPriority="68"/>
+    <w:lsdException w:name="Medium Grid 3 Accent 2" w:uiPriority="69"/>
+    <w:lsdException w:name="Dark List Accent 2" w:uiPriority="70"/>
+    <w:lsdException w:name="Colorful Shading Accent 2" w:uiPriority="71"/>
+    <w:lsdException w:name="Colorful List Accent 2" w:uiPriority="72"/>
+    <w:lsdException w:name="Colorful Grid Accent 2" w:uiPriority="73"/>
+    <w:lsdException w:name="Light Shading Accent 3" w:uiPriority="60"/>
+    <w:lsdException w:name="Light List Accent 3" w:uiPriority="61"/>
+    <w:lsdException w:name="Light Grid Accent 3" w:uiPriority="62"/>
+    <w:lsdException w:name="Medium Shading 1 Accent 3" w:uiPriority="63"/>
+    <w:lsdException w:name="Medium Shading 2 Accent 3" w:uiPriority="64"/>
+    <w:lsdException w:name="Medium List 1 Accent 3" w:uiPriority="65"/>
+    <w:lsdException w:name="Medium List 2 Accent 3" w:uiPriority="66"/>
+    <w:lsdException w:name="Medium Grid 1 Accent 3" w:uiPriority="67"/>
+    <w:lsdException w:name="Medium Grid 2 Accent 3" w:uiPriority="68"/>
+    <w:lsdException w:name="Medium Grid 3 Accent 3" w:uiPriority="69"/>
+    <w:lsdException w:name="Dark List Accent 3" w:uiPriority="70"/>
+    <w:lsdException w:name="Colorful Shading Accent 3" w:uiPriority="71"/>
+    <w:lsdException w:name="Colorful List Accent 3" w:uiPriority="72"/>
+    <w:lsdException w:name="Colorful Grid Accent 3" w:uiPriority="73"/>
+    <w:lsdException w:name="Light Shading Accent 4" w:uiPriority="60"/>
+    <w:lsdException w:name="Light List Accent 4" w:uiPriority="61"/>
+    <w:lsdException w:name="Light Grid Accent 4" w:uiPriority="62"/>
+    <w:lsdException w:name="Medium Shading 1 Accent 4" w:uiPriority="63"/>
+    <w:lsdException w:name="Medium Shading 2 Accent 4" w:uiPriority="64"/>
+    <w:lsdException w:name="Medium List 1 Accent 4" w:uiPriority="65"/>
+    <w:lsdException w:name="Medium List 2 Accent 4" w:uiPriority="66"/>
+    <w:lsdException w:name="Medium Grid 1 Accent 4" w:uiPriority="67"/>
+    <w:lsdException w:name="Medium Grid 2 Accent 4" w:uiPriority="68"/>
+    <w:lsdException w:name="Medium Grid 3 Accent 4" w:uiPriority="69"/>
+    <w:lsdException w:name="Dark List Accent 4" w:uiPriority="70"/>
+    <w:lsdException w:name="Colorful Shading Accent 4" w:uiPriority="71"/>
+    <w:lsdException w:name="Colorful List Accent 4" w:uiPriority="72"/>
+    <w:lsdException w:name="Colorful Grid Accent 4" w:uiPriority="73"/>
+    <w:lsdException w:name="Light Shading Accent 5" w:uiPriority="60"/>
+    <w:lsdException w:name="Light List Accent 5" w:uiPriority="61"/>
+    <w:lsdException w:name="Light Grid Accent 5" w:uiPriority="62"/>
+    <w:lsdException w:name="Medium Shading 1 Accent 5" w:uiPriority="63"/>
+    <w:lsdException w:name="Medium Shading 2 Accent 5" w:uiPriority="64"/>
+    <w:lsdException w:name="Medium List 1 Accent 5" w:uiPriority="65"/>
+    <w:lsdException w:name="Medium List 2 Accent 5" w:uiPriority="66"/>
+    <w:lsdException w:name="Medium Grid 1 Accent 5" w:uiPriority="67"/>
+    <w:lsdException w:name="Medium Grid 2 Accent 5" w:uiPriority="68"/>
+    <w:lsdException w:name="Medium Grid 3 Accent 5" w:uiPriority="69"/>
+    <w:lsdException w:name="Dark List Accent 5" w:uiPriority="70"/>
+    <w:lsdException w:name="Colorful Shading Accent 5" w:uiPriority="71"/>
+    <w:lsdException w:name="Colorful List Accent 5" w:uiPriority="72"/>
+    <w:lsdException w:name="Colorful Grid Accent 5" w:uiPriority="73"/>
+    <w:lsdException w:name="Light Shading Accent 6" w:uiPriority="60"/>
+    <w:lsdException w:name="Light List Accent 6" w:uiPriority="61"/>
+    <w:lsdException w:name="Light Grid Accent 6" w:uiPriority="62"/>
+    <w:lsdException w:name="Medium Shading 1 Accent 6" w:uiPriority="63"/>
+    <w:lsdException w:name="Medium Shading 2 Accent 6" w:uiPriority="64"/>
+    <w:lsdException w:name="Medium List 1 Accent 6" w:uiPriority="65"/>
+    <w:lsdException w:name="Medium List 2 Accent 6" w:uiPriority="66"/>
+    <w:lsdException w:name="Medium Grid 1 Accent 6" w:uiPriority="67"/>
+    <w:lsdException w:name="Medium Grid 2 Accent 6" w:uiPriority="68"/>
+    <w:lsdException w:name="Medium Grid 3 Accent 6" w:uiPriority="69"/>
+    <w:lsdException w:name="Dark List Accent 6" w:uiPriority="70"/>
+    <w:lsdException w:name="Colorful Shading Accent 6" w:uiPriority="71"/>
+    <w:lsdException w:name="Colorful List Accent 6" w:uiPriority="72"/>
+    <w:lsdException w:name="Colorful Grid Accent 6" w:uiPriority="73"/>
+    <w:lsdException w:name="Subtle Emphasis" w:uiPriority="19" w:qFormat="1"/>
+    <w:lsdException w:name="Intense Emphasis" w:uiPriority="21" w:qFormat="1"/>
+    <w:lsdException w:name="Subtle Reference" w:uiPriority="31" w:qFormat="1"/>
+    <w:lsdException w:name="Intense Reference" w:uiPriority="32" w:qFormat="1"/>
+    <w:lsdException w:name="Book Title" w:uiPriority="33" w:qFormat="1"/>
+    <w:lsdException w:name="Bibliography" w:semiHidden="1" w:uiPriority="37" w:unhideWhenUsed="1"/>
+    <w:lsdException w:name="TOC Heading" w:semiHidden="1" w:uiPriority="39" w:unhideWhenUsed="1" w:qFormat="1"/>
+    <w:lsdException w:name="Plain Table 1" w:uiPriority="41"/>
+    <w:lsdException w:name="Plain Table 2" w:uiPriority="42"/>
+    <w:lsdException w:name="Plain Table 3" w:uiPriority="43"/>
+    <w:lsdException w:name="Plain Table 4" w:uiPriority="44"/>
+    <w:lsdException w:name="Plain Table 5" w:uiPriority="45"/>
+    <w:lsdException w:name="Grid Table Light" w:uiPriority="40"/>
+    <w:lsdException w:name="Grid Table 1 Light" w:uiPriority="46"/>
+    <w:lsdException w:name="Grid Table 2" w:uiPriority="47"/>
+    <w:lsdException w:name="Grid Table 3" w:uiPriority="48"/>
+    <w:lsdException w:name="Grid Table 4" w:uiPriority="49"/>
+    <w:lsdException w:name="Grid Table 5 Dark" w:uiPriority="50"/>
+    <w:lsdException w:name="Grid Table 6 Colorful" w:uiPriority="51"/>
+    <w:lsdException w:name="Grid Table 7 Colorful" w:uiPriority="52"/>
+    <w:lsdException w:name="Grid Table 1 Light Accent 1" w:uiPriority="46"/>
+    <w:lsdException w:name="Grid Table 2 Accent 1" w:uiPriority="47"/>
+    <w:lsdException w:name="Grid Table 3 Accent 1" w:uiPriority="48"/>
+    <w:lsdException w:name="Grid Table 4 Accent 1" w:uiPriority="49"/>
+    <w:lsdException w:name="Grid Table 5 Dark Accent 1" w:uiPriority="50"/>
+    <w:lsdException w:name="Grid Table 6 Colorful Accent 1" w:uiPriority="51"/>
+    <w:lsdException w:name="Grid Table 7 Colorful Accent 1" w:uiPriority="52"/>
+    <w:lsdException w:name="Grid Table 1 Light Accent 2" w:uiPriority="46"/>
+    <w:lsdException w:name="Grid Table 2 Accent 2" w:uiPriority="47"/>
+    <w:lsdException w:name="Grid Table 3 Accent 2" w:uiPriority="48"/>
+    <w:lsdException w:name="Grid Table 4 Accent 2" w:uiPriority="49"/>
+    <w:lsdException w:name="Grid Table 5 Dark Accent 2" w:uiPriority="50"/>
+    <w:lsdException w:name="Grid Table 6 Colorful Accent 2" w:uiPriority="51"/>
+    <w:lsdException w:name="Grid Table 7 Colorful Accent 2" w:uiPriority="52"/>
+    <w:lsdException w:name="Grid Table 1 Light Accent 3" w:uiPriority="46"/>
+    <w:lsdException w:name="Grid Table 2 Accent 3" w:uiPriority="47"/>
+    <w:lsdException w:name="Grid Table 3 Accent 3" w:uiPriority="48"/>
+    <w:lsdException w:name="Grid Table 4 Accent 3" w:uiPriority="49"/>
+    <w:lsdException w:name="Grid Table 5 Dark Accent 3" w:uiPriority="50"/>
+    <w:lsdException w:name="Grid Table 6 Colorful Accent 3" w:uiPriority="51"/>
+    <w:lsdException w:name="Grid Table 7 Colorful Accent 3" w:uiPriority="52"/>
+    <w:lsdException w:name="Grid Table 1 Light Accent 4" w:uiPriority="46"/>
+    <w:lsdException w:name="Grid Table 2 Accent 4" w:uiPriority="47"/>
+    <w:lsdException w:name="Grid Table 3 Accent 4" w:uiPriority="48"/>
+    <w:lsdException w:name="Grid Table 4 Accent 4" w:uiPriority="49"/>
+    <w:lsdException w:name="Grid Table 5 Dark Accent 4" w:uiPriority="50"/>
+    <w:lsdException w:name="Grid Table 6 Colorful Accent 4" w:uiPriority="51"/>
+    <w:lsdException w:name="Grid Table 7 Colorful Accent 4" w:uiPriority="52"/>
+    <w:lsdException w:name="Grid Table 1 Light Accent 5" w:uiPriority="46"/>
+    <w:lsdException w:name="Grid Table 2 Accent 5" w:uiPriority="47"/>
+    <w:lsdException w:name="Grid Table 3 Accent 5" w:uiPriority="48"/>
+    <w:lsdException w:name="Grid Table 4 Accent 5" w:uiPriority="49"/>
+    <w:lsdException w:name="Grid Table 5 Dark Accent 5" w:uiPriority="50"/>
+    <w:lsdException w:name="Grid Table 6 Colorful Accent 5" w:uiPriority="51"/>
+    <w:lsdException w:name="Grid Table 7 Colorful Accent 5" w:uiPriority="52"/>
+    <w:lsdException w:name="Grid Table 1 Light Accent 6" w:uiPriority="46"/>
+    <w:lsdException w:name="Grid Table 2 Accent 6" w:uiPriority="47"/>
+    <w:lsdException w:name="Grid Table 3 Accent 6" w:uiPriority="48"/>
+    <w:lsdException w:name="Grid Table 4 Accent 6" w:uiPriority="49"/>
+    <w:lsdException w:name="Grid Table 5 Dark Accent 6" w:uiPriority="50"/>
+    <w:lsdException w:name="Grid Table 6 Colorful Accent 6" w:uiPriority="51"/>
+    <w:lsdException w:name="Grid Table 7 Colorful Accent 6" w:uiPriority="52"/>
+    <w:lsdException w:name="List Table 1 Light" w:uiPriority="46"/>
+    <w:lsdException w:name="List Table 2" w:uiPriority="47"/>
+    <w:lsdException w:name="List Table 3" w:uiPriority="48"/>
+    <w:lsdException w:name="List Table 4" w:uiPriority="49"/>
+    <w:lsdException w:name="List Table 5 Dark" w:uiPriority="50"/>
+    <w:lsdException w:name="List Table 6 Colorful" w:uiPriority="51"/>
+    <w:lsdException w:name="List Table 7 Colorful" w:uiPriority="52"/>
+    <w:lsdException w:name="List Table 1 Light Accent 1" w:uiPriority="46"/>
+    <w:lsdException w:name="List Table 2 Accent 1" w:uiPriority="47"/>
+    <w:lsdException w:name="List Table 3 Accent 1" w:uiPriority="48"/>
+    <w:lsdException w:name="List Table 4 Accent 1" w:uiPriority="49"/>
+    <w:lsdException w:name="List Table 5 Dark Accent 1" w:uiPriority="50"/>
+    <w:lsdException w:name="List Table 6 Colorful Accent 1" w:uiPriority="51"/>
+    <w:lsdException w:name="List Table 7 Colorful Accent 1" w:uiPriority="52"/>
+    <w:lsdException w:name="List Table 1 Light Accent 2" w:uiPriority="46"/>
+    <w:lsdException w:name="List Table 2 Accent 2" w:uiPriority="47"/>
+    <w:lsdException w:name="List Table 3 Accent 2" w:uiPriority="48"/>
+    <w:lsdException w:name="List Table 4 Accent 2" w:uiPriority="49"/>
+    <w:lsdException w:name="List Table 5 Dark Accent 2" w:uiPriority="50"/>
+    <w:lsdException w:name="List Table 6 Colorful Accent 2" w:uiPriority="51"/>
+    <w:lsdException w:name="List Table 7 Colorful Accent 2" w:uiPriority="52"/>
+    <w:lsdException w:name="List Table 1 Light Accent 3" w:uiPriority="46"/>
+    <w:lsdException w:name="List Table 2 Accent 3" w:uiPriority="47"/>
+    <w:lsdException w:name="List Table 3 Accent 3" w:uiPriority="48"/>
+    <w:lsdException w:name="List Table 4 Accent 3" w:uiPriority="49"/>
+    <w:lsdException w:name="List Table 5 Dark Accent 3" w:uiPriority="50"/>
+    <w:lsdException w:name="List Table 6 Colorful Accent 3" w:uiPriority="51"/>
+    <w:lsdException w:name="List Table 7 Colorful Accent 3" w:uiPriority="52"/>
+    <w:lsdException w:name="List Table 1 Light Accent 4" w:uiPriority="46"/>
+    <w:lsdException w:name="List Table 2 Accent 4" w:uiPriority="47"/>
+    <w:lsdException w:name="List Table 3 Accent 4" w:uiPriority="48"/>
+    <w:lsdException w:name="List Table 4 Accent 4" w:uiPriority="49"/>
+    <w:lsdException w:name="List Table 5 Dark Accent 4" w:uiPriority="50"/>
+    <w:lsdException w:name="List Table 6 Colorful Accent 4" w:uiPriority="51"/>
+    <w:lsdException w:name="List Table 7 Colorful Accent 4" w:uiPriority="52"/>
+    <w:lsdException w:name="List Table 1 Light Accent 5" w:uiPriority="46"/>
+    <w:lsdException w:name="List Table 2 Accent 5" w:uiPriority="47"/>
+    <w:lsdException w:name="List Table 3 Accent 5" w:uiPriority="48"/>
+    <w:lsdException w:name="List Table 4 Accent 5" w:uiPriority="49"/>
+    <w:lsdException w:name="List Table 5 Dark Accent 5" w:uiPriority="50"/>
+    <w:lsdException w:name="List Table 6 Colorful Accent 5" w:uiPriority="51"/>
+    <w:lsdException w:name="List Table 7 Colorful Accent 5" w:uiPriority="52"/>
+    <w:lsdException w:name="List Table 1 Light Accent 6" w:uiPriority="46"/>
+    <w:lsdException w:name="List Table 2 Accent 6" w:uiPriority="47"/>
+    <w:lsdException w:name="List Table 3 Accent 6" w:uiPriority="48"/>
+    <w:lsdException w:name="List Table 4 Accent 6" w:uiPriority="49"/>
+    <w:lsdException w:name="List Table 5 Dark Accent 6" w:uiPriority="50"/>
+    <w:lsdException w:name="List Table 6 Colorful Accent 6" w:uiPriority="51"/>
+    <w:lsdException w:name="List Table 7 Colorful Accent 6" w:uiPriority="52"/>
   </w:latentStyles>
   <w:style w:type="paragraph" w:default="1" w:styleId="Normal">
     <w:name w:val="Normal"/>
@@ -3764,7 +3919,6 @@
     <w:uiPriority w:val="99"/>
     <w:semiHidden/>
     <w:unhideWhenUsed/>
-    <w:qFormat/>
     <w:tblPr>
       <w:tblInd w:w="0" w:type="dxa"/>
       <w:tblCellMar>
@@ -3790,7 +3944,6 @@
       <w:spacing w:after="0" w:line="240" w:lineRule="auto"/>
     </w:pPr>
     <w:tblPr>
-      <w:tblInd w:w="0" w:type="dxa"/>
       <w:tblBorders>
         <w:top w:val="single" w:sz="4" w:space="0" w:color="000000" w:themeColor="text1"/>
         <w:left w:val="single" w:sz="4" w:space="0" w:color="000000" w:themeColor="text1"/>
@@ -3799,12 +3952,6 @@
         <w:insideH w:val="single" w:sz="4" w:space="0" w:color="000000" w:themeColor="text1"/>
         <w:insideV w:val="single" w:sz="4" w:space="0" w:color="000000" w:themeColor="text1"/>
       </w:tblBorders>
-      <w:tblCellMar>
-        <w:top w:w="0" w:type="dxa"/>
-        <w:left w:w="108" w:type="dxa"/>
-        <w:bottom w:w="0" w:type="dxa"/>
-        <w:right w:w="108" w:type="dxa"/>
-      </w:tblCellMar>
     </w:tblPr>
   </w:style>
 </w:styles>
@@ -4065,7 +4212,7 @@
   <a:extraClrSchemeLst/>
   <a:extLst>
     <a:ext uri="{05A4C25C-085E-4340-85A3-A5531E510DB2}">
-      <thm15:themeFamily xmlns:thm15="http://schemas.microsoft.com/office/thememl/2012/main" xmlns="" name="Office Theme" id="{62F939B6-93AF-4DB8-9C6B-D6C7DFDC589F}" vid="{4A3C46E8-61CC-4603-A589-7422A47A8E4A}"/>
+      <thm15:themeFamily xmlns:thm15="http://schemas.microsoft.com/office/thememl/2012/main" name="Office Theme" id="{62F939B6-93AF-4DB8-9C6B-D6C7DFDC589F}" vid="{4A3C46E8-61CC-4603-A589-7422A47A8E4A}"/>
     </a:ext>
   </a:extLst>
 </a:theme>
@@ -4076,7 +4223,7 @@
 </file>
 
 <file path=customXml/itemProps1.xml><?xml version="1.0" encoding="utf-8"?>
-<ds:datastoreItem xmlns:ds="http://schemas.openxmlformats.org/officeDocument/2006/customXml" ds:itemID="{97DA239C-B5AF-4F7C-BAAE-6A9F630EF272}">
+<ds:datastoreItem xmlns:ds="http://schemas.openxmlformats.org/officeDocument/2006/customXml" ds:itemID="{66D7CECF-CF7F-4177-BE68-AF41FA93D845}">
   <ds:schemaRefs>
     <ds:schemaRef ds:uri="http://schemas.openxmlformats.org/officeDocument/2006/bibliography"/>
   </ds:schemaRefs>

</xml_diff>